<commit_message>
@Added: more resume formats, file access to resume menu. @fixed noindex meta comment in index page
</commit_message>
<xml_diff>
--- a/production/download/Karl_N_Redman.docx
+++ b/production/download/Karl_N_Redman.docx
@@ -984,7 +984,7 @@
           <w:szCs w:val="24"/>
           <w:lang w:val="en-US" w:eastAsia="zxx" w:bidi="ar-SA"/>
         </w:rPr>
-        <w:t>Source Code Control (CVS, Git, Hg, SVN, ClearCase) , Redmine, Trac, Jira, Apache2 HTTPServer, NFS,  Samba File Server,  X Server support.</w:t>
+        <w:t>Source Code Control (CVS, Git, Hg, SVN, ClearCase) , Redmine, Trac, Jira, Apache2 HTTP Server, NFS,  Samba File Server,  X Server support.</w:t>
       </w:r>
     </w:p>
     <w:p>
@@ -1638,6 +1638,20 @@
           <w:rFonts w:eastAsia="Times New Roman" w:cs="Times New Roman"/>
           <w:b w:val="false"/>
           <w:bCs w:val="false"/>
+          <w:i/>
+          <w:iCs/>
+          <w:color w:val="000000"/>
+          <w:sz w:val="24"/>
+          <w:szCs w:val="24"/>
+          <w:lang w:val="en-US" w:eastAsia="zxx" w:bidi="ar-SA"/>
+        </w:rPr>
+        <w:t>Custom</w:t>
+      </w:r>
+      <w:r>
+        <w:rPr>
+          <w:rFonts w:eastAsia="Times New Roman" w:cs="Times New Roman"/>
+          <w:b w:val="false"/>
+          <w:bCs w:val="false"/>
           <w:i w:val="false"/>
           <w:iCs w:val="false"/>
           <w:color w:val="000000"/>
@@ -1645,7 +1659,7 @@
           <w:szCs w:val="24"/>
           <w:lang w:val="en-US" w:eastAsia="zxx" w:bidi="ar-SA"/>
         </w:rPr>
-        <w:t xml:space="preserve">Custom </w:t>
+        <w:t xml:space="preserve"> </w:t>
       </w:r>
       <w:r>
         <w:rPr>
@@ -1826,7 +1840,7 @@
         <w:rPr>
           <w:color w:val="000000"/>
         </w:rPr>
-        <w:t>Developed a build system for compiling, installing and configuring Warewulf provisioner and Slurm scheduler. Wrote automation software for erasing large numbers of storage devices. Built and many smaller scripts for various customer reports and other administrative tasks.</w:t>
+        <w:t>Developed a build system for compiling, installing and configuring Warewulf provisioner and Slurm scheduler. Wrote automation software for erasing large numbers of storage devices. Built many smaller scripts for various customer reports and other administrative tasks.</w:t>
       </w:r>
     </w:p>
     <w:p>
@@ -2089,7 +2103,35 @@
           <w:szCs w:val="24"/>
           <w:lang w:val="en-US" w:eastAsia="zxx" w:bidi="ar-SA"/>
         </w:rPr>
-        <w:t>Team Lead for Wolfram Alpha weekly product releases. As leader of this team we accomplished 78 weekly product releases over the period of 84 weeks. The only delayed release were due to scheduled holiday seasons.</w:t>
+        <w:t>Team Lead for Wolfram Alpha weekly product releases. As leader of this team we accomplished 78 weekly product releases over the period of 84 weeks. The only delayed release</w:t>
+      </w:r>
+      <w:r>
+        <w:rPr>
+          <w:rFonts w:eastAsia="Times New Roman" w:cs="Times New Roman"/>
+          <w:b w:val="false"/>
+          <w:bCs w:val="false"/>
+          <w:i w:val="false"/>
+          <w:iCs w:val="false"/>
+          <w:color w:val="000000"/>
+          <w:sz w:val="24"/>
+          <w:szCs w:val="24"/>
+          <w:lang w:val="en-US" w:eastAsia="zxx" w:bidi="ar-SA"/>
+        </w:rPr>
+        <w:t>s</w:t>
+      </w:r>
+      <w:r>
+        <w:rPr>
+          <w:rFonts w:eastAsia="Times New Roman" w:cs="Times New Roman"/>
+          <w:b w:val="false"/>
+          <w:bCs w:val="false"/>
+          <w:i w:val="false"/>
+          <w:iCs w:val="false"/>
+          <w:color w:val="000000"/>
+          <w:sz w:val="24"/>
+          <w:szCs w:val="24"/>
+          <w:lang w:val="en-US" w:eastAsia="zxx" w:bidi="ar-SA"/>
+        </w:rPr>
+        <w:t xml:space="preserve"> were due to scheduled holiday seasons.</w:t>
       </w:r>
     </w:p>
     <w:p>
@@ -2164,7 +2206,35 @@
           <w:szCs w:val="24"/>
           <w:lang w:val="en-US" w:eastAsia="zxx" w:bidi="ar-SA"/>
         </w:rPr>
-        <w:t>Original developer of the Wolfram Alpha data distribution automation system. This was a complex build system that automated the integration of source code and data by over 100 developers into the end product.</w:t>
+        <w:t xml:space="preserve">Original developer of the Wolfram Alpha data distribution automation system. This was a complex build system that automated the integration of source code and data </w:t>
+      </w:r>
+      <w:r>
+        <w:rPr>
+          <w:rFonts w:eastAsia="Times New Roman" w:cs="Times New Roman"/>
+          <w:b w:val="false"/>
+          <w:bCs w:val="false"/>
+          <w:i w:val="false"/>
+          <w:iCs w:val="false"/>
+          <w:color w:val="000000"/>
+          <w:sz w:val="24"/>
+          <w:szCs w:val="24"/>
+          <w:lang w:val="en-US" w:eastAsia="zxx" w:bidi="ar-SA"/>
+        </w:rPr>
+        <w:t>of</w:t>
+      </w:r>
+      <w:r>
+        <w:rPr>
+          <w:rFonts w:eastAsia="Times New Roman" w:cs="Times New Roman"/>
+          <w:b w:val="false"/>
+          <w:bCs w:val="false"/>
+          <w:i w:val="false"/>
+          <w:iCs w:val="false"/>
+          <w:color w:val="000000"/>
+          <w:sz w:val="24"/>
+          <w:szCs w:val="24"/>
+          <w:lang w:val="en-US" w:eastAsia="zxx" w:bidi="ar-SA"/>
+        </w:rPr>
+        <w:t xml:space="preserve"> over 100 developers into the end product.</w:t>
       </w:r>
     </w:p>
     <w:p>
@@ -2895,7 +2965,11 @@
         <w:autoSpaceDE w:val="false"/>
         <w:ind w:left="720" w:right="0" w:hanging="0"/>
         <w:rPr>
-          <w:color w:val="000000"/>
+          <w:rFonts w:eastAsia="Times New Roman" w:cs="Times New Roman"/>
+          <w:color w:val="000000"/>
+          <w:sz w:val="24"/>
+          <w:szCs w:val="24"/>
+          <w:lang w:val="en-US" w:eastAsia="zxx" w:bidi="ar-SA"/>
         </w:rPr>
       </w:pPr>
       <w:r>
@@ -2917,16 +2991,6 @@
           <w:lang w:val="en-US" w:eastAsia="zxx" w:bidi="ar-SA"/>
         </w:rPr>
         <w:t xml:space="preserve">C++ code maintenance of Exception Reporting applications. </w:t>
-      </w:r>
-      <w:r>
-        <w:rPr>
-          <w:rFonts w:eastAsia="Times New Roman" w:cs="Times New Roman"/>
-          <w:color w:val="000000"/>
-          <w:sz w:val="24"/>
-          <w:szCs w:val="24"/>
-          <w:lang w:val="en-US" w:eastAsia="zxx" w:bidi="ar-SA"/>
-        </w:rPr>
-        <w:t>\</w:t>
       </w:r>
     </w:p>
     <w:p>
@@ -3479,7 +3543,37 @@
           <w:szCs w:val="24"/>
           <w:lang w:val="en-US" w:eastAsia="zxx" w:bidi="ar-SA"/>
         </w:rPr>
-        <w:t>Won the first Fathom, Inc. “Be The Model” award for providing several developmental process improvements including data integration, informational presentation, project management, and quality control.</w:t>
+        <w:t>P</w:t>
+      </w:r>
+      <w:r>
+        <w:rPr>
+          <w:rFonts w:eastAsia="Times New Roman" w:cs="Times New Roman"/>
+          <w:color w:val="000000"/>
+          <w:sz w:val="24"/>
+          <w:szCs w:val="24"/>
+          <w:lang w:val="en-US" w:eastAsia="zxx" w:bidi="ar-SA"/>
+        </w:rPr>
+        <w:t>rovid</w:t>
+      </w:r>
+      <w:r>
+        <w:rPr>
+          <w:rFonts w:eastAsia="Times New Roman" w:cs="Times New Roman"/>
+          <w:color w:val="000000"/>
+          <w:sz w:val="24"/>
+          <w:szCs w:val="24"/>
+          <w:lang w:val="en-US" w:eastAsia="zxx" w:bidi="ar-SA"/>
+        </w:rPr>
+        <w:t>ed</w:t>
+      </w:r>
+      <w:r>
+        <w:rPr>
+          <w:rFonts w:eastAsia="Times New Roman" w:cs="Times New Roman"/>
+          <w:color w:val="000000"/>
+          <w:sz w:val="24"/>
+          <w:szCs w:val="24"/>
+          <w:lang w:val="en-US" w:eastAsia="zxx" w:bidi="ar-SA"/>
+        </w:rPr>
+        <w:t xml:space="preserve"> several developmental process improvements including data integration, informational presentation, project management, and quality control.</w:t>
       </w:r>
     </w:p>
     <w:p>
@@ -5831,7 +5925,29 @@
           <w:szCs w:val="24"/>
           <w:lang w:val="en-US" w:eastAsia="zxx" w:bidi="ar-SA"/>
         </w:rPr>
-        <w:t>A financial trading firm that utilizes cutting-edge technology to gain an advantage in European and U.S. options markets.</w:t>
+        <w:t>A financial trading firm that utilize</w:t>
+      </w:r>
+      <w:r>
+        <w:rPr>
+          <w:rFonts w:eastAsia="Times New Roman" w:cs="Times New Roman"/>
+          <w:i/>
+          <w:color w:val="000000"/>
+          <w:sz w:val="24"/>
+          <w:szCs w:val="24"/>
+          <w:lang w:val="en-US" w:eastAsia="zxx" w:bidi="ar-SA"/>
+        </w:rPr>
+        <w:t>d</w:t>
+      </w:r>
+      <w:r>
+        <w:rPr>
+          <w:rFonts w:eastAsia="Times New Roman" w:cs="Times New Roman"/>
+          <w:i/>
+          <w:color w:val="000000"/>
+          <w:sz w:val="24"/>
+          <w:szCs w:val="24"/>
+          <w:lang w:val="en-US" w:eastAsia="zxx" w:bidi="ar-SA"/>
+        </w:rPr>
+        <w:t xml:space="preserve"> cutting-edge technology to gain an advantage in European and U.S. options markets.</w:t>
       </w:r>
     </w:p>
     <w:p>
@@ -6526,7 +6642,18 @@
           <w:szCs w:val="24"/>
           <w:lang w:val="en-US" w:eastAsia="zxx" w:bidi="ar-SA"/>
         </w:rPr>
-        <w:t>Contact information is available upon request.</w:t>
+        <w:t xml:space="preserve">References are </w:t>
+      </w:r>
+      <w:r>
+        <w:rPr>
+          <w:rFonts w:eastAsia="Times New Roman" w:cs="Times New Roman"/>
+          <w:i/>
+          <w:color w:val="000000"/>
+          <w:sz w:val="20"/>
+          <w:szCs w:val="24"/>
+          <w:lang w:val="en-US" w:eastAsia="zxx" w:bidi="ar-SA"/>
+        </w:rPr>
+        <w:t>available upon request.</w:t>
       </w:r>
     </w:p>
     <w:sectPr>

</xml_diff>

<commit_message>
@Fixed: start date on resume douments/page for r systems
</commit_message>
<xml_diff>
--- a/production/download/Karl_N_Redman.docx
+++ b/production/download/Karl_N_Redman.docx
@@ -6,8 +6,7 @@
       <w:pPr>
         <w:pStyle w:val="Normal"/>
         <w:widowControl w:val="false"/>
-        <w:autoSpaceDE w:val="false"/>
-        <w:ind w:left="45" w:right="-30" w:hanging="0"/>
+        <w:ind w:left="45" w:right="0" w:hanging="0"/>
         <w:jc w:val="center"/>
         <w:rPr>
           <w:rFonts w:eastAsia="Times New Roman" w:cs="Times New Roman"/>
@@ -39,7 +38,6 @@
           <w:tab w:val="center" w:pos="4320" w:leader="none"/>
           <w:tab w:val="right" w:pos="8640" w:leader="none"/>
         </w:tabs>
-        <w:autoSpaceDE w:val="false"/>
         <w:jc w:val="center"/>
         <w:rPr>
           <w:rFonts w:eastAsia="Times New Roman" w:cs="Times New Roman"/>
@@ -66,7 +64,6 @@
       <w:pPr>
         <w:pStyle w:val="Normal"/>
         <w:widowControl w:val="false"/>
-        <w:autoSpaceDE w:val="false"/>
         <w:jc w:val="center"/>
         <w:rPr/>
       </w:pPr>
@@ -108,7 +105,6 @@
       <w:pPr>
         <w:pStyle w:val="Normal"/>
         <w:widowControl w:val="false"/>
-        <w:autoSpaceDE w:val="false"/>
         <w:jc w:val="center"/>
         <w:rPr>
           <w:rFonts w:eastAsia="Times New Roman" w:cs="Times New Roman"/>
@@ -135,7 +131,6 @@
       <w:pPr>
         <w:pStyle w:val="Normal"/>
         <w:widowControl w:val="false"/>
-        <w:autoSpaceDE w:val="false"/>
         <w:jc w:val="center"/>
         <w:rPr>
           <w:rFonts w:eastAsia="Times New Roman" w:cs="Times New Roman"/>
@@ -159,7 +154,6 @@
       <w:pPr>
         <w:pStyle w:val="Normal"/>
         <w:widowControl w:val="false"/>
-        <w:autoSpaceDE w:val="false"/>
         <w:jc w:val="center"/>
         <w:rPr>
           <w:rFonts w:eastAsia="Times New Roman" w:cs="Times New Roman"/>
@@ -185,66 +179,13 @@
           <w:u w:val="single"/>
           <w:lang w:val="en-US" w:eastAsia="zxx" w:bidi="ar-SA"/>
         </w:rPr>
-        <w:t xml:space="preserve">Experienced </w:t>
-      </w:r>
-      <w:r>
-        <w:rPr>
-          <w:rFonts w:eastAsia="Times New Roman" w:cs="Times New Roman"/>
-          <w:b/>
-          <w:i/>
-          <w:color w:val="000000"/>
-          <w:sz w:val="28"/>
-          <w:szCs w:val="24"/>
-          <w:u w:val="single"/>
-          <w:lang w:val="en-US" w:eastAsia="zxx" w:bidi="ar-SA"/>
-        </w:rPr>
-        <w:t xml:space="preserve">Linux </w:t>
-      </w:r>
-      <w:r>
-        <w:rPr>
-          <w:rFonts w:eastAsia="Times New Roman" w:cs="Times New Roman"/>
-          <w:b/>
-          <w:i/>
-          <w:color w:val="000000"/>
-          <w:sz w:val="28"/>
-          <w:szCs w:val="24"/>
-          <w:u w:val="single"/>
-          <w:lang w:val="en-US" w:eastAsia="zxx" w:bidi="ar-SA"/>
-        </w:rPr>
-        <w:t xml:space="preserve">Software </w:t>
-      </w:r>
-      <w:r>
-        <w:rPr>
-          <w:rFonts w:eastAsia="Times New Roman" w:cs="Times New Roman"/>
-          <w:b/>
-          <w:i/>
-          <w:color w:val="000000"/>
-          <w:sz w:val="28"/>
-          <w:szCs w:val="24"/>
-          <w:u w:val="single"/>
-          <w:lang w:val="en-US" w:eastAsia="zxx" w:bidi="ar-SA"/>
-        </w:rPr>
-        <w:t xml:space="preserve">&amp; Systems </w:t>
-      </w:r>
-      <w:r>
-        <w:rPr>
-          <w:rFonts w:eastAsia="Times New Roman" w:cs="Times New Roman"/>
-          <w:b/>
-          <w:i/>
-          <w:color w:val="000000"/>
-          <w:sz w:val="28"/>
-          <w:szCs w:val="24"/>
-          <w:u w:val="single"/>
-          <w:lang w:val="en-US" w:eastAsia="zxx" w:bidi="ar-SA"/>
-        </w:rPr>
-        <w:t xml:space="preserve">Engineer </w:t>
-      </w:r>
-    </w:p>
-    <w:p>
-      <w:pPr>
-        <w:pStyle w:val="Normal"/>
-        <w:widowControl w:val="false"/>
-        <w:autoSpaceDE w:val="false"/>
+        <w:t xml:space="preserve">Experienced Linux Software &amp; Systems Engineer </w:t>
+      </w:r>
+    </w:p>
+    <w:p>
+      <w:pPr>
+        <w:pStyle w:val="Normal"/>
+        <w:widowControl w:val="false"/>
         <w:jc w:val="center"/>
         <w:rPr>
           <w:rFonts w:eastAsia="Times New Roman" w:cs="Times New Roman"/>
@@ -276,30 +217,28 @@
       <w:pPr>
         <w:pStyle w:val="Normal"/>
         <w:widowControl w:val="false"/>
-        <w:autoSpaceDE w:val="false"/>
-        <w:rPr>
-          <w:rFonts w:eastAsia="Times New Roman" w:cs="Times New Roman"/>
-          <w:color w:val="000000"/>
-          <w:sz w:val="24"/>
-          <w:szCs w:val="24"/>
-          <w:lang w:val="en-US" w:eastAsia="zxx" w:bidi="ar-SA"/>
-        </w:rPr>
-      </w:pPr>
-      <w:r>
-        <w:rPr>
-          <w:rFonts w:eastAsia="Times New Roman" w:cs="Times New Roman"/>
-          <w:color w:val="000000"/>
-          <w:sz w:val="24"/>
-          <w:szCs w:val="24"/>
-          <w:lang w:val="en-US" w:eastAsia="zxx" w:bidi="ar-SA"/>
-        </w:rPr>
-      </w:r>
-    </w:p>
-    <w:p>
-      <w:pPr>
-        <w:pStyle w:val="Normal"/>
-        <w:widowControl w:val="false"/>
-        <w:autoSpaceDE w:val="false"/>
+        <w:rPr>
+          <w:rFonts w:eastAsia="Times New Roman" w:cs="Times New Roman"/>
+          <w:color w:val="000000"/>
+          <w:sz w:val="24"/>
+          <w:szCs w:val="24"/>
+          <w:lang w:val="en-US" w:eastAsia="zxx" w:bidi="ar-SA"/>
+        </w:rPr>
+      </w:pPr>
+      <w:r>
+        <w:rPr>
+          <w:rFonts w:eastAsia="Times New Roman" w:cs="Times New Roman"/>
+          <w:color w:val="000000"/>
+          <w:sz w:val="24"/>
+          <w:szCs w:val="24"/>
+          <w:lang w:val="en-US" w:eastAsia="zxx" w:bidi="ar-SA"/>
+        </w:rPr>
+      </w:r>
+    </w:p>
+    <w:p>
+      <w:pPr>
+        <w:pStyle w:val="Normal"/>
+        <w:widowControl w:val="false"/>
         <w:rPr>
           <w:rFonts w:eastAsia="Times New Roman" w:cs="Times New Roman"/>
           <w:b/>
@@ -326,130 +265,49 @@
       <w:pPr>
         <w:pStyle w:val="Normal"/>
         <w:widowControl w:val="false"/>
-        <w:autoSpaceDE w:val="false"/>
-        <w:rPr>
-          <w:rFonts w:eastAsia="Times New Roman" w:cs="Times New Roman"/>
-          <w:b/>
-          <w:b/>
-          <w:color w:val="000000"/>
-          <w:sz w:val="24"/>
-          <w:szCs w:val="24"/>
-          <w:lang w:val="en-US" w:eastAsia="zxx" w:bidi="ar-SA"/>
-        </w:rPr>
-      </w:pPr>
-      <w:r>
-        <w:rPr>
-          <w:rFonts w:eastAsia="Times New Roman" w:cs="Times New Roman"/>
-          <w:b/>
-          <w:color w:val="000000"/>
-          <w:sz w:val="24"/>
-          <w:szCs w:val="24"/>
-          <w:lang w:val="en-US" w:eastAsia="zxx" w:bidi="ar-SA"/>
-        </w:rPr>
-      </w:r>
-    </w:p>
-    <w:p>
-      <w:pPr>
-        <w:pStyle w:val="Normal"/>
-        <w:widowControl w:val="false"/>
-        <w:autoSpaceDE w:val="false"/>
-        <w:ind w:left="720" w:right="0" w:hanging="0"/>
-        <w:rPr>
-          <w:rFonts w:eastAsia="Times New Roman" w:cs="Times New Roman"/>
-          <w:color w:val="000000"/>
-          <w:sz w:val="24"/>
-          <w:szCs w:val="24"/>
-          <w:lang w:val="en-US" w:eastAsia="zxx" w:bidi="ar-SA"/>
-        </w:rPr>
-      </w:pPr>
-      <w:r>
-        <w:rPr>
-          <w:rFonts w:eastAsia="Times New Roman" w:cs="Times New Roman"/>
-          <w:color w:val="000000"/>
-          <w:sz w:val="24"/>
-          <w:szCs w:val="24"/>
-          <w:lang w:val="en-US" w:eastAsia="zxx" w:bidi="ar-SA"/>
-        </w:rPr>
-        <w:t xml:space="preserve">Accomplished </w:t>
-      </w:r>
-      <w:r>
-        <w:rPr>
-          <w:rFonts w:eastAsia="Times New Roman" w:cs="Times New Roman"/>
-          <w:color w:val="000000"/>
-          <w:sz w:val="24"/>
-          <w:szCs w:val="24"/>
-          <w:lang w:val="en-US" w:eastAsia="zxx" w:bidi="ar-SA"/>
-        </w:rPr>
-        <w:t>Linux</w:t>
-      </w:r>
-      <w:r>
-        <w:rPr>
-          <w:rFonts w:eastAsia="Times New Roman" w:cs="Times New Roman"/>
-          <w:color w:val="000000"/>
-          <w:sz w:val="24"/>
-          <w:szCs w:val="24"/>
-          <w:lang w:val="en-US" w:eastAsia="zxx" w:bidi="ar-SA"/>
-        </w:rPr>
-        <w:t xml:space="preserve"> Software Engineer with extensive </w:t>
-      </w:r>
-      <w:r>
-        <w:rPr>
-          <w:rFonts w:eastAsia="Times New Roman" w:cs="Times New Roman"/>
-          <w:color w:val="000000"/>
-          <w:sz w:val="24"/>
-          <w:szCs w:val="24"/>
-          <w:lang w:val="en-US" w:eastAsia="zxx" w:bidi="ar-SA"/>
-        </w:rPr>
-        <w:t xml:space="preserve">Systems Engineering </w:t>
-      </w:r>
-      <w:r>
-        <w:rPr>
-          <w:rFonts w:eastAsia="Times New Roman" w:cs="Times New Roman"/>
-          <w:color w:val="000000"/>
-          <w:sz w:val="24"/>
-          <w:szCs w:val="24"/>
-          <w:lang w:val="en-US" w:eastAsia="zxx" w:bidi="ar-SA"/>
-        </w:rPr>
-        <w:t xml:space="preserve">experience in the full life cycle of software development </w:t>
-      </w:r>
-      <w:r>
-        <w:rPr>
-          <w:rFonts w:eastAsia="Times New Roman" w:cs="Times New Roman"/>
-          <w:color w:val="000000"/>
-          <w:sz w:val="24"/>
-          <w:szCs w:val="24"/>
-          <w:lang w:val="en-US" w:eastAsia="zxx" w:bidi="ar-SA"/>
-        </w:rPr>
-        <w:t>and Release Engineering</w:t>
-      </w:r>
-      <w:r>
-        <w:rPr>
-          <w:rFonts w:eastAsia="Times New Roman" w:cs="Times New Roman"/>
-          <w:color w:val="000000"/>
-          <w:sz w:val="24"/>
-          <w:szCs w:val="24"/>
-          <w:lang w:val="en-US" w:eastAsia="zxx" w:bidi="ar-SA"/>
-        </w:rPr>
-        <w:t xml:space="preserve">. Primary skills include </w:t>
-      </w:r>
-      <w:r>
-        <w:rPr>
-          <w:rFonts w:eastAsia="Times New Roman" w:cs="Times New Roman"/>
-          <w:color w:val="000000"/>
-          <w:sz w:val="24"/>
-          <w:szCs w:val="24"/>
-          <w:lang w:val="en-US" w:eastAsia="zxx" w:bidi="ar-SA"/>
-        </w:rPr>
-        <w:t xml:space="preserve">a wide range of application development with various programming languages supported by the technical ability to build and administer system infrastructure. </w:t>
-      </w:r>
-      <w:r>
-        <w:rPr>
-          <w:rFonts w:eastAsia="Times New Roman" w:cs="Times New Roman"/>
-          <w:color w:val="000000"/>
-          <w:sz w:val="24"/>
-          <w:szCs w:val="24"/>
-          <w:lang w:val="en-US" w:eastAsia="zxx" w:bidi="ar-SA"/>
-        </w:rPr>
+        <w:rPr>
+          <w:rFonts w:eastAsia="Times New Roman" w:cs="Times New Roman"/>
+          <w:b/>
+          <w:b/>
+          <w:color w:val="000000"/>
+          <w:sz w:val="24"/>
+          <w:szCs w:val="24"/>
+          <w:lang w:val="en-US" w:eastAsia="zxx" w:bidi="ar-SA"/>
+        </w:rPr>
+      </w:pPr>
+      <w:r>
+        <w:rPr>
+          <w:rFonts w:eastAsia="Times New Roman" w:cs="Times New Roman"/>
+          <w:b/>
+          <w:color w:val="000000"/>
+          <w:sz w:val="24"/>
+          <w:szCs w:val="24"/>
+          <w:lang w:val="en-US" w:eastAsia="zxx" w:bidi="ar-SA"/>
+        </w:rPr>
+      </w:r>
+    </w:p>
+    <w:p>
+      <w:pPr>
+        <w:pStyle w:val="Normal"/>
+        <w:widowControl w:val="false"/>
+        <w:ind w:left="720" w:right="0" w:hanging="0"/>
+        <w:rPr>
+          <w:rFonts w:eastAsia="Times New Roman" w:cs="Times New Roman"/>
+          <w:color w:val="000000"/>
+          <w:sz w:val="24"/>
+          <w:szCs w:val="24"/>
+          <w:lang w:val="en-US" w:eastAsia="zxx" w:bidi="ar-SA"/>
+        </w:rPr>
+      </w:pPr>
+      <w:r>
+        <w:rPr>
+          <w:rFonts w:eastAsia="Times New Roman" w:cs="Times New Roman"/>
+          <w:color w:val="000000"/>
+          <w:sz w:val="24"/>
+          <w:szCs w:val="24"/>
+          <w:lang w:val="en-US" w:eastAsia="zxx" w:bidi="ar-SA"/>
+        </w:rPr>
+        <w:t xml:space="preserve">Accomplished Linux Software Engineer with extensive Systems Engineering experience in the full life cycle of software development and Release Engineering. Primary skills include a wide range of application development with various programming languages supported by the technical ability to build and administer system infrastructure. </w:t>
         <w:br/>
       </w:r>
     </w:p>
@@ -457,7 +315,6 @@
       <w:pPr>
         <w:pStyle w:val="Normal"/>
         <w:widowControl w:val="false"/>
-        <w:autoSpaceDE w:val="false"/>
         <w:jc w:val="center"/>
         <w:rPr>
           <w:rFonts w:eastAsia="Times New Roman" w:cs="Times New Roman"/>
@@ -485,33 +342,31 @@
       <w:pPr>
         <w:pStyle w:val="Normal"/>
         <w:widowControl w:val="false"/>
-        <w:autoSpaceDE w:val="false"/>
-        <w:rPr>
-          <w:rFonts w:eastAsia="Times New Roman" w:cs="Times New Roman"/>
-          <w:b/>
-          <w:b/>
-          <w:color w:val="000000"/>
-          <w:sz w:val="24"/>
-          <w:szCs w:val="24"/>
-          <w:lang w:val="en-US" w:eastAsia="zxx" w:bidi="ar-SA"/>
-        </w:rPr>
-      </w:pPr>
-      <w:r>
-        <w:rPr>
-          <w:rFonts w:eastAsia="Times New Roman" w:cs="Times New Roman"/>
-          <w:b/>
-          <w:color w:val="000000"/>
-          <w:sz w:val="24"/>
-          <w:szCs w:val="24"/>
-          <w:lang w:val="en-US" w:eastAsia="zxx" w:bidi="ar-SA"/>
-        </w:rPr>
-      </w:r>
-    </w:p>
-    <w:p>
-      <w:pPr>
-        <w:pStyle w:val="Normal"/>
-        <w:widowControl w:val="false"/>
-        <w:autoSpaceDE w:val="false"/>
+        <w:rPr>
+          <w:rFonts w:eastAsia="Times New Roman" w:cs="Times New Roman"/>
+          <w:b/>
+          <w:b/>
+          <w:color w:val="000000"/>
+          <w:sz w:val="24"/>
+          <w:szCs w:val="24"/>
+          <w:lang w:val="en-US" w:eastAsia="zxx" w:bidi="ar-SA"/>
+        </w:rPr>
+      </w:pPr>
+      <w:r>
+        <w:rPr>
+          <w:rFonts w:eastAsia="Times New Roman" w:cs="Times New Roman"/>
+          <w:b/>
+          <w:color w:val="000000"/>
+          <w:sz w:val="24"/>
+          <w:szCs w:val="24"/>
+          <w:lang w:val="en-US" w:eastAsia="zxx" w:bidi="ar-SA"/>
+        </w:rPr>
+      </w:r>
+    </w:p>
+    <w:p>
+      <w:pPr>
+        <w:pStyle w:val="Normal"/>
+        <w:widowControl w:val="false"/>
         <w:rPr>
           <w:color w:val="000000"/>
         </w:rPr>
@@ -536,25 +391,13 @@
           <w:szCs w:val="24"/>
           <w:lang w:val="en-US" w:eastAsia="zxx" w:bidi="ar-SA"/>
         </w:rPr>
-        <w:t xml:space="preserve">Programming </w:t>
-      </w:r>
-      <w:r>
-        <w:rPr>
-          <w:rFonts w:eastAsia="Times New Roman" w:cs="Times New Roman"/>
-          <w:b/>
-          <w:color w:val="000000"/>
-          <w:sz w:val="24"/>
-          <w:szCs w:val="24"/>
-          <w:lang w:val="en-US" w:eastAsia="zxx" w:bidi="ar-SA"/>
-        </w:rPr>
-        <w:t xml:space="preserve">Languages: </w:t>
-      </w:r>
-    </w:p>
-    <w:p>
-      <w:pPr>
-        <w:pStyle w:val="Normal"/>
-        <w:widowControl w:val="false"/>
-        <w:autoSpaceDE w:val="false"/>
+        <w:t xml:space="preserve">Programming Languages: </w:t>
+      </w:r>
+    </w:p>
+    <w:p>
+      <w:pPr>
+        <w:pStyle w:val="Normal"/>
+        <w:widowControl w:val="false"/>
         <w:ind w:left="1440" w:right="0" w:hanging="0"/>
         <w:rPr>
           <w:rFonts w:eastAsia="Times New Roman" w:cs="Times New Roman"/>
@@ -572,97 +415,35 @@
           <w:szCs w:val="24"/>
           <w:lang w:val="en-US" w:eastAsia="zxx" w:bidi="ar-SA"/>
         </w:rPr>
-        <w:t>C, C++, Perl, PHP, Python, A</w:t>
-      </w:r>
-      <w:r>
-        <w:rPr>
-          <w:rFonts w:eastAsia="Times New Roman" w:cs="Times New Roman"/>
-          <w:color w:val="000000"/>
-          <w:sz w:val="24"/>
-          <w:szCs w:val="24"/>
-          <w:lang w:val="en-US" w:eastAsia="zxx" w:bidi="ar-SA"/>
-        </w:rPr>
-        <w:t>wk Expect</w:t>
-      </w:r>
-      <w:r>
-        <w:rPr>
-          <w:rFonts w:eastAsia="Times New Roman" w:cs="Times New Roman"/>
-          <w:color w:val="000000"/>
-          <w:sz w:val="24"/>
-          <w:szCs w:val="24"/>
-          <w:lang w:val="en-US" w:eastAsia="zxx" w:bidi="ar-SA"/>
-        </w:rPr>
-        <w:t xml:space="preserve">, Java, sed, shell scripting, </w:t>
-      </w:r>
-      <w:r>
-        <w:rPr>
-          <w:rFonts w:eastAsia="Times New Roman" w:cs="Times New Roman"/>
-          <w:color w:val="000000"/>
-          <w:sz w:val="24"/>
-          <w:szCs w:val="24"/>
-          <w:lang w:val="en-US" w:eastAsia="zxx" w:bidi="ar-SA"/>
-        </w:rPr>
-        <w:t xml:space="preserve">Javascript, </w:t>
-      </w:r>
-      <w:r>
-        <w:rPr>
-          <w:rFonts w:eastAsia="Times New Roman" w:cs="Times New Roman"/>
-          <w:color w:val="000000"/>
-          <w:sz w:val="24"/>
-          <w:szCs w:val="24"/>
-          <w:lang w:val="en-US" w:eastAsia="zxx" w:bidi="ar-SA"/>
-        </w:rPr>
-        <w:t xml:space="preserve">Tcl/Tk, Pick Basic, Basic, Quick Basic, </w:t>
-      </w:r>
-      <w:r>
-        <w:rPr>
-          <w:rFonts w:eastAsia="Times New Roman" w:cs="Times New Roman"/>
-          <w:color w:val="000000"/>
-          <w:sz w:val="24"/>
-          <w:szCs w:val="24"/>
-          <w:lang w:val="en-US" w:eastAsia="zxx" w:bidi="ar-SA"/>
-        </w:rPr>
-        <w:t>MASM, COBOL/CICS</w:t>
-      </w:r>
-      <w:r>
-        <w:rPr>
-          <w:rFonts w:eastAsia="Times New Roman" w:cs="Times New Roman"/>
-          <w:color w:val="000000"/>
-          <w:sz w:val="24"/>
-          <w:szCs w:val="24"/>
-          <w:lang w:val="en-US" w:eastAsia="zxx" w:bidi="ar-SA"/>
-        </w:rPr>
-        <w:t>.</w:t>
-      </w:r>
-    </w:p>
-    <w:p>
-      <w:pPr>
-        <w:pStyle w:val="Normal"/>
-        <w:widowControl w:val="false"/>
-        <w:autoSpaceDE w:val="false"/>
-        <w:rPr>
-          <w:rFonts w:eastAsia="Times New Roman" w:cs="Times New Roman"/>
-          <w:color w:val="000000"/>
-          <w:sz w:val="24"/>
-          <w:szCs w:val="24"/>
-          <w:lang w:val="en-US" w:eastAsia="zxx" w:bidi="ar-SA"/>
-        </w:rPr>
-      </w:pPr>
-      <w:r>
-        <w:rPr>
-          <w:rFonts w:eastAsia="Times New Roman" w:cs="Times New Roman"/>
-          <w:color w:val="000000"/>
-          <w:sz w:val="24"/>
-          <w:szCs w:val="24"/>
-          <w:lang w:val="en-US" w:eastAsia="zxx" w:bidi="ar-SA"/>
-        </w:rPr>
-      </w:r>
-    </w:p>
-    <w:p>
-      <w:pPr>
-        <w:pStyle w:val="Normal"/>
-        <w:widowControl w:val="false"/>
-        <w:autoSpaceDE w:val="false"/>
+        <w:t>C, C++, Perl, PHP, Python, Awk Expect, Java, sed, shell scripting, Javascript, Tcl/Tk, Pick Basic, Basic, Quick Basic, MASM, COBOL/CICS.</w:t>
+      </w:r>
+    </w:p>
+    <w:p>
+      <w:pPr>
+        <w:pStyle w:val="Normal"/>
+        <w:widowControl w:val="false"/>
+        <w:rPr>
+          <w:rFonts w:eastAsia="Times New Roman" w:cs="Times New Roman"/>
+          <w:color w:val="000000"/>
+          <w:sz w:val="24"/>
+          <w:szCs w:val="24"/>
+          <w:lang w:val="en-US" w:eastAsia="zxx" w:bidi="ar-SA"/>
+        </w:rPr>
+      </w:pPr>
+      <w:r>
+        <w:rPr>
+          <w:rFonts w:eastAsia="Times New Roman" w:cs="Times New Roman"/>
+          <w:color w:val="000000"/>
+          <w:sz w:val="24"/>
+          <w:szCs w:val="24"/>
+          <w:lang w:val="en-US" w:eastAsia="zxx" w:bidi="ar-SA"/>
+        </w:rPr>
+      </w:r>
+    </w:p>
+    <w:p>
+      <w:pPr>
+        <w:pStyle w:val="Normal"/>
+        <w:widowControl w:val="false"/>
         <w:rPr>
           <w:color w:val="000000"/>
         </w:rPr>
@@ -687,25 +468,13 @@
           <w:szCs w:val="24"/>
           <w:lang w:val="en-US" w:eastAsia="zxx" w:bidi="ar-SA"/>
         </w:rPr>
-        <w:t xml:space="preserve">Programing </w:t>
-      </w:r>
-      <w:r>
-        <w:rPr>
-          <w:rFonts w:eastAsia="Times New Roman" w:cs="Times New Roman"/>
-          <w:b/>
-          <w:color w:val="000000"/>
-          <w:sz w:val="24"/>
-          <w:szCs w:val="24"/>
-          <w:lang w:val="en-US" w:eastAsia="zxx" w:bidi="ar-SA"/>
-        </w:rPr>
-        <w:t xml:space="preserve">Interfaces: </w:t>
-      </w:r>
-    </w:p>
-    <w:p>
-      <w:pPr>
-        <w:pStyle w:val="Normal"/>
-        <w:widowControl w:val="false"/>
-        <w:autoSpaceDE w:val="false"/>
+        <w:t xml:space="preserve">Programing Interfaces: </w:t>
+      </w:r>
+    </w:p>
+    <w:p>
+      <w:pPr>
+        <w:pStyle w:val="Normal"/>
+        <w:widowControl w:val="false"/>
         <w:ind w:left="1500" w:right="0" w:hanging="0"/>
         <w:rPr>
           <w:rFonts w:eastAsia="Times New Roman" w:cs="Times New Roman"/>
@@ -723,97 +492,35 @@
           <w:szCs w:val="24"/>
           <w:lang w:val="en-US" w:eastAsia="zxx" w:bidi="ar-SA"/>
         </w:rPr>
-        <w:t xml:space="preserve">Standard Template Library (STL), POSIX, TCP/IP &amp; UDP (Sockets), Interprocess Communications (IPC), SQL </w:t>
-      </w:r>
-      <w:r>
-        <w:rPr>
-          <w:rFonts w:eastAsia="Times New Roman" w:cs="Times New Roman"/>
-          <w:color w:val="000000"/>
-          <w:sz w:val="24"/>
-          <w:szCs w:val="24"/>
-          <w:lang w:val="en-US" w:eastAsia="zxx" w:bidi="ar-SA"/>
-        </w:rPr>
-        <w:t>(various)</w:t>
-      </w:r>
-      <w:r>
-        <w:rPr>
-          <w:rFonts w:eastAsia="Times New Roman" w:cs="Times New Roman"/>
-          <w:color w:val="000000"/>
-          <w:sz w:val="24"/>
-          <w:szCs w:val="24"/>
-          <w:lang w:val="en-US" w:eastAsia="zxx" w:bidi="ar-SA"/>
-        </w:rPr>
-        <w:t xml:space="preserve">, RPM, PKG, GTK, MFC, WIN32, Expect, X Windows, XSLT, </w:t>
-      </w:r>
-      <w:r>
-        <w:rPr>
-          <w:rFonts w:eastAsia="Times New Roman" w:cs="Times New Roman"/>
-          <w:color w:val="000000"/>
-          <w:sz w:val="24"/>
-          <w:szCs w:val="24"/>
-          <w:lang w:val="en-US" w:eastAsia="zxx" w:bidi="ar-SA"/>
-        </w:rPr>
-        <w:t xml:space="preserve">HTML5, XML, </w:t>
-      </w:r>
-      <w:r>
-        <w:rPr>
-          <w:rFonts w:eastAsia="Times New Roman" w:cs="Times New Roman"/>
-          <w:color w:val="000000"/>
-          <w:sz w:val="24"/>
-          <w:szCs w:val="24"/>
-          <w:lang w:val="en-US" w:eastAsia="zxx" w:bidi="ar-SA"/>
-        </w:rPr>
-        <w:t xml:space="preserve">CSS, </w:t>
-      </w:r>
-      <w:r>
-        <w:rPr>
-          <w:rFonts w:eastAsia="Times New Roman" w:cs="Times New Roman"/>
-          <w:color w:val="000000"/>
-          <w:sz w:val="24"/>
-          <w:szCs w:val="24"/>
-          <w:lang w:val="en-US" w:eastAsia="zxx" w:bidi="ar-SA"/>
-        </w:rPr>
-        <w:t>CGI, AJAX</w:t>
-      </w:r>
-      <w:r>
-        <w:rPr>
-          <w:rFonts w:eastAsia="Times New Roman" w:cs="Times New Roman"/>
-          <w:color w:val="000000"/>
-          <w:sz w:val="24"/>
-          <w:szCs w:val="24"/>
-          <w:lang w:val="en-US" w:eastAsia="zxx" w:bidi="ar-SA"/>
-        </w:rPr>
-        <w:t>.</w:t>
-      </w:r>
-    </w:p>
-    <w:p>
-      <w:pPr>
-        <w:pStyle w:val="Normal"/>
-        <w:widowControl w:val="false"/>
-        <w:autoSpaceDE w:val="false"/>
-        <w:rPr>
-          <w:rFonts w:eastAsia="Times New Roman" w:cs="Times New Roman"/>
-          <w:color w:val="000000"/>
-          <w:sz w:val="24"/>
-          <w:szCs w:val="24"/>
-          <w:lang w:val="en-US" w:eastAsia="zxx" w:bidi="ar-SA"/>
-        </w:rPr>
-      </w:pPr>
-      <w:r>
-        <w:rPr>
-          <w:rFonts w:eastAsia="Times New Roman" w:cs="Times New Roman"/>
-          <w:color w:val="000000"/>
-          <w:sz w:val="24"/>
-          <w:szCs w:val="24"/>
-          <w:lang w:val="en-US" w:eastAsia="zxx" w:bidi="ar-SA"/>
-        </w:rPr>
-      </w:r>
-    </w:p>
-    <w:p>
-      <w:pPr>
-        <w:pStyle w:val="Normal"/>
-        <w:widowControl w:val="false"/>
-        <w:autoSpaceDE w:val="false"/>
+        <w:t>Standard Template Library (STL), POSIX, TCP/IP &amp; UDP (Sockets), Interprocess Communications (IPC), SQL (various), RPM, PKG, GTK, MFC, WIN32, Expect, X Windows, XSLT, HTML5, XML, CSS, CGI, AJAX.</w:t>
+      </w:r>
+    </w:p>
+    <w:p>
+      <w:pPr>
+        <w:pStyle w:val="Normal"/>
+        <w:widowControl w:val="false"/>
+        <w:rPr>
+          <w:rFonts w:eastAsia="Times New Roman" w:cs="Times New Roman"/>
+          <w:color w:val="000000"/>
+          <w:sz w:val="24"/>
+          <w:szCs w:val="24"/>
+          <w:lang w:val="en-US" w:eastAsia="zxx" w:bidi="ar-SA"/>
+        </w:rPr>
+      </w:pPr>
+      <w:r>
+        <w:rPr>
+          <w:rFonts w:eastAsia="Times New Roman" w:cs="Times New Roman"/>
+          <w:color w:val="000000"/>
+          <w:sz w:val="24"/>
+          <w:szCs w:val="24"/>
+          <w:lang w:val="en-US" w:eastAsia="zxx" w:bidi="ar-SA"/>
+        </w:rPr>
+      </w:r>
+    </w:p>
+    <w:p>
+      <w:pPr>
+        <w:pStyle w:val="Normal"/>
+        <w:widowControl w:val="false"/>
         <w:rPr>
           <w:color w:val="000000"/>
         </w:rPr>
@@ -838,36 +545,13 @@
           <w:szCs w:val="24"/>
           <w:lang w:val="en-US" w:eastAsia="zxx" w:bidi="ar-SA"/>
         </w:rPr>
-        <w:t xml:space="preserve">Systems </w:t>
-      </w:r>
-      <w:r>
-        <w:rPr>
-          <w:rFonts w:eastAsia="Times New Roman" w:cs="Times New Roman"/>
-          <w:b/>
-          <w:color w:val="000000"/>
-          <w:sz w:val="24"/>
-          <w:szCs w:val="24"/>
-          <w:lang w:val="en-US" w:eastAsia="zxx" w:bidi="ar-SA"/>
-        </w:rPr>
-        <w:t>Administration</w:t>
-      </w:r>
-      <w:r>
-        <w:rPr>
-          <w:rFonts w:eastAsia="Times New Roman" w:cs="Times New Roman"/>
-          <w:b/>
-          <w:color w:val="000000"/>
-          <w:sz w:val="24"/>
-          <w:szCs w:val="24"/>
-          <w:lang w:val="en-US" w:eastAsia="zxx" w:bidi="ar-SA"/>
-        </w:rPr>
-        <w:t xml:space="preserve">: </w:t>
-      </w:r>
-    </w:p>
-    <w:p>
-      <w:pPr>
-        <w:pStyle w:val="Normal"/>
-        <w:widowControl w:val="false"/>
-        <w:autoSpaceDE w:val="false"/>
+        <w:t xml:space="preserve">Systems Administration: </w:t>
+      </w:r>
+    </w:p>
+    <w:p>
+      <w:pPr>
+        <w:pStyle w:val="Normal"/>
+        <w:widowControl w:val="false"/>
         <w:ind w:left="1440" w:right="0" w:hanging="0"/>
         <w:rPr>
           <w:rFonts w:eastAsia="Times New Roman" w:cs="Times New Roman"/>
@@ -885,64 +569,13 @@
           <w:szCs w:val="24"/>
           <w:lang w:val="en-US" w:eastAsia="zxx" w:bidi="ar-SA"/>
         </w:rPr>
-        <w:t xml:space="preserve">Linux </w:t>
-      </w:r>
-      <w:r>
-        <w:rPr>
-          <w:rFonts w:eastAsia="Times New Roman" w:cs="Times New Roman"/>
-          <w:color w:val="000000"/>
-          <w:sz w:val="24"/>
-          <w:szCs w:val="24"/>
-          <w:lang w:val="en-US" w:eastAsia="zxx" w:bidi="ar-SA"/>
-        </w:rPr>
-        <w:t>(Many Distributions)</w:t>
-      </w:r>
-      <w:r>
-        <w:rPr>
-          <w:rFonts w:eastAsia="Times New Roman" w:cs="Times New Roman"/>
-          <w:color w:val="000000"/>
-          <w:sz w:val="24"/>
-          <w:szCs w:val="24"/>
-          <w:lang w:val="en-US" w:eastAsia="zxx" w:bidi="ar-SA"/>
-        </w:rPr>
-        <w:t>, AIX, HPUX, ATT UNIX, SCO, QNX, BeOS, Solaris (SPARC &amp; Intel), DOS 3.2 - 6.0, Windows 3.</w:t>
-      </w:r>
-      <w:r>
-        <w:rPr>
-          <w:rFonts w:eastAsia="Times New Roman" w:cs="Times New Roman"/>
-          <w:color w:val="000000"/>
-          <w:sz w:val="24"/>
-          <w:szCs w:val="24"/>
-          <w:lang w:val="en-US" w:eastAsia="zxx" w:bidi="ar-SA"/>
-        </w:rPr>
-        <w:t>0</w:t>
-      </w:r>
-      <w:r>
-        <w:rPr>
-          <w:rFonts w:eastAsia="Times New Roman" w:cs="Times New Roman"/>
-          <w:color w:val="000000"/>
-          <w:sz w:val="24"/>
-          <w:szCs w:val="24"/>
-          <w:lang w:val="en-US" w:eastAsia="zxx" w:bidi="ar-SA"/>
-        </w:rPr>
-        <w:t xml:space="preserve"> – </w:t>
-      </w:r>
-      <w:r>
-        <w:rPr>
-          <w:rFonts w:eastAsia="Times New Roman" w:cs="Times New Roman"/>
-          <w:color w:val="000000"/>
-          <w:sz w:val="24"/>
-          <w:szCs w:val="24"/>
-          <w:lang w:val="en-US" w:eastAsia="zxx" w:bidi="ar-SA"/>
-        </w:rPr>
-        <w:t>current (Desktop and Server).</w:t>
-      </w:r>
-    </w:p>
-    <w:p>
-      <w:pPr>
-        <w:pStyle w:val="Normal"/>
-        <w:widowControl w:val="false"/>
-        <w:autoSpaceDE w:val="false"/>
+        <w:t>Linux (Many Distributions), AIX, HPUX, ATT UNIX, SCO, QNX, BeOS, Solaris (SPARC &amp; Intel), DOS 3.2 - 6.0, Windows 3.0 – current (Desktop and Server).</w:t>
+      </w:r>
+    </w:p>
+    <w:p>
+      <w:pPr>
+        <w:pStyle w:val="Normal"/>
+        <w:widowControl w:val="false"/>
         <w:ind w:left="1440" w:right="0" w:hanging="0"/>
         <w:rPr>
           <w:rFonts w:eastAsia="Times New Roman" w:cs="Times New Roman"/>
@@ -966,7 +599,6 @@
       <w:pPr>
         <w:pStyle w:val="Normal"/>
         <w:widowControl w:val="false"/>
-        <w:autoSpaceDE w:val="false"/>
         <w:ind w:left="1440" w:right="0" w:hanging="0"/>
         <w:rPr>
           <w:rFonts w:eastAsia="Times New Roman" w:cs="Times New Roman"/>
@@ -991,30 +623,28 @@
       <w:pPr>
         <w:pStyle w:val="Normal"/>
         <w:widowControl w:val="false"/>
-        <w:autoSpaceDE w:val="false"/>
-        <w:rPr>
-          <w:rFonts w:eastAsia="Times New Roman" w:cs="Times New Roman"/>
-          <w:color w:val="000000"/>
-          <w:sz w:val="24"/>
-          <w:szCs w:val="24"/>
-          <w:lang w:val="en-US" w:eastAsia="zxx" w:bidi="ar-SA"/>
-        </w:rPr>
-      </w:pPr>
-      <w:r>
-        <w:rPr>
-          <w:rFonts w:eastAsia="Times New Roman" w:cs="Times New Roman"/>
-          <w:color w:val="000000"/>
-          <w:sz w:val="24"/>
-          <w:szCs w:val="24"/>
-          <w:lang w:val="en-US" w:eastAsia="zxx" w:bidi="ar-SA"/>
-        </w:rPr>
-      </w:r>
-    </w:p>
-    <w:p>
-      <w:pPr>
-        <w:pStyle w:val="Normal"/>
-        <w:widowControl w:val="false"/>
-        <w:autoSpaceDE w:val="false"/>
+        <w:rPr>
+          <w:rFonts w:eastAsia="Times New Roman" w:cs="Times New Roman"/>
+          <w:color w:val="000000"/>
+          <w:sz w:val="24"/>
+          <w:szCs w:val="24"/>
+          <w:lang w:val="en-US" w:eastAsia="zxx" w:bidi="ar-SA"/>
+        </w:rPr>
+      </w:pPr>
+      <w:r>
+        <w:rPr>
+          <w:rFonts w:eastAsia="Times New Roman" w:cs="Times New Roman"/>
+          <w:color w:val="000000"/>
+          <w:sz w:val="24"/>
+          <w:szCs w:val="24"/>
+          <w:lang w:val="en-US" w:eastAsia="zxx" w:bidi="ar-SA"/>
+        </w:rPr>
+      </w:r>
+    </w:p>
+    <w:p>
+      <w:pPr>
+        <w:pStyle w:val="Normal"/>
+        <w:widowControl w:val="false"/>
         <w:rPr>
           <w:color w:val="000000"/>
         </w:rPr>
@@ -1039,25 +669,13 @@
           <w:szCs w:val="24"/>
           <w:lang w:val="en-US" w:eastAsia="zxx" w:bidi="ar-SA"/>
         </w:rPr>
-        <w:t>Systems Engineering</w:t>
-      </w:r>
-      <w:r>
-        <w:rPr>
-          <w:rFonts w:eastAsia="Times New Roman" w:cs="Times New Roman"/>
-          <w:b/>
-          <w:color w:val="000000"/>
-          <w:sz w:val="24"/>
-          <w:szCs w:val="24"/>
-          <w:lang w:val="en-US" w:eastAsia="zxx" w:bidi="ar-SA"/>
-        </w:rPr>
-        <w:t xml:space="preserve">: </w:t>
-      </w:r>
-    </w:p>
-    <w:p>
-      <w:pPr>
-        <w:pStyle w:val="Normal"/>
-        <w:widowControl w:val="false"/>
-        <w:autoSpaceDE w:val="false"/>
+        <w:t xml:space="preserve">Systems Engineering: </w:t>
+      </w:r>
+    </w:p>
+    <w:p>
+      <w:pPr>
+        <w:pStyle w:val="Normal"/>
+        <w:widowControl w:val="false"/>
         <w:ind w:left="1440" w:right="0" w:hanging="0"/>
         <w:rPr>
           <w:rFonts w:eastAsia="Times New Roman" w:cs="Times New Roman"/>
@@ -1075,74 +693,13 @@
           <w:szCs w:val="24"/>
           <w:lang w:val="en-US" w:eastAsia="zxx" w:bidi="ar-SA"/>
         </w:rPr>
-        <w:t xml:space="preserve">Network installation and design. </w:t>
-      </w:r>
-      <w:r>
-        <w:rPr>
-          <w:rFonts w:eastAsia="Times New Roman" w:cs="Times New Roman"/>
-          <w:color w:val="000000"/>
-          <w:sz w:val="24"/>
-          <w:szCs w:val="24"/>
-          <w:lang w:val="en-US" w:eastAsia="zxx" w:bidi="ar-SA"/>
-        </w:rPr>
-        <w:t>,</w:t>
-      </w:r>
-      <w:r>
-        <w:rPr>
-          <w:rFonts w:eastAsia="Times New Roman" w:cs="Times New Roman"/>
-          <w:color w:val="000000"/>
-          <w:sz w:val="24"/>
-          <w:szCs w:val="24"/>
-          <w:lang w:val="en-US" w:eastAsia="zxx" w:bidi="ar-SA"/>
-        </w:rPr>
-        <w:t xml:space="preserve"> Backup and recovery, user security, Solaris Install Server, Nagios (System monitoring), serial interfaces (</w:t>
-      </w:r>
-      <w:r>
-        <w:rPr>
-          <w:rFonts w:eastAsia="Times New Roman" w:cs="Times New Roman"/>
-          <w:color w:val="000000"/>
-          <w:sz w:val="24"/>
-          <w:szCs w:val="24"/>
-          <w:lang w:val="en-US" w:eastAsia="zxx" w:bidi="ar-SA"/>
-        </w:rPr>
-        <w:t>multiplexing</w:t>
-      </w:r>
-      <w:r>
-        <w:rPr>
-          <w:rFonts w:eastAsia="Times New Roman" w:cs="Times New Roman"/>
-          <w:color w:val="000000"/>
-          <w:sz w:val="24"/>
-          <w:szCs w:val="24"/>
-          <w:lang w:val="en-US" w:eastAsia="zxx" w:bidi="ar-SA"/>
-        </w:rPr>
-        <w:t xml:space="preserve">), dumb terminals, X Terminals, printer installation and maintenance, network switches and routers (Cisco </w:t>
-      </w:r>
-      <w:r>
-        <w:rPr>
-          <w:rFonts w:eastAsia="Times New Roman" w:cs="Times New Roman"/>
-          <w:color w:val="000000"/>
-          <w:sz w:val="24"/>
-          <w:szCs w:val="24"/>
-          <w:lang w:val="en-US" w:eastAsia="zxx" w:bidi="ar-SA"/>
-        </w:rPr>
-        <w:t>and Dell</w:t>
-      </w:r>
-      <w:r>
-        <w:rPr>
-          <w:rFonts w:eastAsia="Times New Roman" w:cs="Times New Roman"/>
-          <w:color w:val="000000"/>
-          <w:sz w:val="24"/>
-          <w:szCs w:val="24"/>
-          <w:lang w:val="en-US" w:eastAsia="zxx" w:bidi="ar-SA"/>
-        </w:rPr>
-        <w:t>).</w:t>
-      </w:r>
-    </w:p>
-    <w:p>
-      <w:pPr>
-        <w:pStyle w:val="Normal"/>
-        <w:widowControl w:val="false"/>
-        <w:autoSpaceDE w:val="false"/>
+        <w:t>Network installation and design. , Backup and recovery, user security, Solaris Install Server, Nagios (System monitoring), serial interfaces (multiplexing), dumb terminals, X Terminals, printer installation and maintenance, network switches and routers (Cisco and Dell).</w:t>
+      </w:r>
+    </w:p>
+    <w:p>
+      <w:pPr>
+        <w:pStyle w:val="Normal"/>
+        <w:widowControl w:val="false"/>
         <w:ind w:left="1440" w:right="0" w:hanging="0"/>
         <w:rPr>
           <w:rFonts w:eastAsia="Times New Roman" w:cs="Times New Roman"/>
@@ -1166,7 +723,6 @@
       <w:pPr>
         <w:pStyle w:val="Normal"/>
         <w:widowControl w:val="false"/>
-        <w:autoSpaceDE w:val="false"/>
         <w:ind w:left="1440" w:right="0" w:hanging="0"/>
         <w:rPr>
           <w:rFonts w:eastAsia="Times New Roman" w:cs="Times New Roman"/>
@@ -1184,50 +740,38 @@
           <w:szCs w:val="24"/>
           <w:lang w:val="en-US" w:eastAsia="zxx" w:bidi="ar-SA"/>
         </w:rPr>
-        <w:t xml:space="preserve">SCSI (RAID), IDE, </w:t>
-      </w:r>
-      <w:r>
-        <w:rPr>
-          <w:rFonts w:eastAsia="Times New Roman" w:cs="Times New Roman"/>
-          <w:color w:val="000000"/>
-          <w:sz w:val="24"/>
-          <w:szCs w:val="24"/>
-          <w:lang w:val="en-US" w:eastAsia="zxx" w:bidi="ar-SA"/>
-        </w:rPr>
-        <w:t xml:space="preserve">SATA, and SAS storage devices. Lustre File System for HPC. Torque, Slurm &amp; SOGE HPC schedulers. Perseus, Warewulf and Microsoft HPC provisioners. Infiniband installation and configuration for HPC. </w:t>
-      </w:r>
-    </w:p>
-    <w:p>
-      <w:pPr>
-        <w:pStyle w:val="Normal"/>
-        <w:widowControl w:val="false"/>
-        <w:autoSpaceDE w:val="false"/>
-        <w:rPr>
-          <w:rFonts w:eastAsia="Times New Roman" w:cs="Times New Roman"/>
-          <w:b/>
-          <w:b/>
-          <w:color w:val="000000"/>
-          <w:sz w:val="24"/>
-          <w:szCs w:val="24"/>
-          <w:lang w:val="en-US" w:eastAsia="zxx" w:bidi="ar-SA"/>
-        </w:rPr>
-      </w:pPr>
-      <w:r>
-        <w:rPr>
-          <w:rFonts w:eastAsia="Times New Roman" w:cs="Times New Roman"/>
-          <w:b/>
-          <w:color w:val="000000"/>
-          <w:sz w:val="24"/>
-          <w:szCs w:val="24"/>
-          <w:lang w:val="en-US" w:eastAsia="zxx" w:bidi="ar-SA"/>
-        </w:rPr>
-      </w:r>
-    </w:p>
-    <w:p>
-      <w:pPr>
-        <w:pStyle w:val="Normal"/>
-        <w:widowControl w:val="false"/>
-        <w:autoSpaceDE w:val="false"/>
+        <w:t xml:space="preserve">SCSI (RAID), IDE, SATA, and SAS storage devices. Lustre File System for HPC. Torque, Slurm &amp; SOGE HPC schedulers. Perseus, Warewulf and Microsoft HPC provisioners. Infiniband installation and configuration for HPC. </w:t>
+      </w:r>
+    </w:p>
+    <w:p>
+      <w:pPr>
+        <w:pStyle w:val="Normal"/>
+        <w:widowControl w:val="false"/>
+        <w:rPr>
+          <w:rFonts w:eastAsia="Times New Roman" w:cs="Times New Roman"/>
+          <w:b/>
+          <w:b/>
+          <w:color w:val="000000"/>
+          <w:sz w:val="24"/>
+          <w:szCs w:val="24"/>
+          <w:lang w:val="en-US" w:eastAsia="zxx" w:bidi="ar-SA"/>
+        </w:rPr>
+      </w:pPr>
+      <w:r>
+        <w:rPr>
+          <w:rFonts w:eastAsia="Times New Roman" w:cs="Times New Roman"/>
+          <w:b/>
+          <w:color w:val="000000"/>
+          <w:sz w:val="24"/>
+          <w:szCs w:val="24"/>
+          <w:lang w:val="en-US" w:eastAsia="zxx" w:bidi="ar-SA"/>
+        </w:rPr>
+      </w:r>
+    </w:p>
+    <w:p>
+      <w:pPr>
+        <w:pStyle w:val="Normal"/>
+        <w:widowControl w:val="false"/>
         <w:rPr>
           <w:color w:val="000000"/>
         </w:rPr>
@@ -1252,25 +796,13 @@
           <w:szCs w:val="24"/>
           <w:lang w:val="en-US" w:eastAsia="zxx" w:bidi="ar-SA"/>
         </w:rPr>
-        <w:t>Project Management And Support Roles</w:t>
-      </w:r>
-      <w:r>
-        <w:rPr>
-          <w:rFonts w:eastAsia="Times New Roman" w:cs="Times New Roman"/>
-          <w:b/>
-          <w:color w:val="000000"/>
-          <w:sz w:val="24"/>
-          <w:szCs w:val="24"/>
-          <w:lang w:val="en-US" w:eastAsia="zxx" w:bidi="ar-SA"/>
-        </w:rPr>
-        <w:t xml:space="preserve">: </w:t>
-      </w:r>
-    </w:p>
-    <w:p>
-      <w:pPr>
-        <w:pStyle w:val="Normal"/>
-        <w:widowControl w:val="false"/>
-        <w:autoSpaceDE w:val="false"/>
+        <w:t xml:space="preserve">Project Management And Support Roles: </w:t>
+      </w:r>
+    </w:p>
+    <w:p>
+      <w:pPr>
+        <w:pStyle w:val="Normal"/>
+        <w:widowControl w:val="false"/>
         <w:ind w:left="1440" w:right="0" w:hanging="0"/>
         <w:rPr>
           <w:rFonts w:eastAsia="Times New Roman" w:cs="Times New Roman"/>
@@ -1295,7 +827,6 @@
       <w:pPr>
         <w:pStyle w:val="Normal"/>
         <w:widowControl w:val="false"/>
-        <w:autoSpaceDE w:val="false"/>
         <w:ind w:left="1440" w:right="0" w:hanging="0"/>
         <w:rPr>
           <w:rFonts w:eastAsia="Times New Roman" w:cs="Times New Roman"/>
@@ -1322,7 +853,6 @@
       <w:pPr>
         <w:pStyle w:val="Normal"/>
         <w:widowControl w:val="false"/>
-        <w:autoSpaceDE w:val="false"/>
         <w:jc w:val="center"/>
         <w:rPr>
           <w:color w:val="000000"/>
@@ -1358,7 +888,6 @@
           <w:tab w:val="center" w:pos="4320" w:leader="none"/>
           <w:tab w:val="right" w:pos="8640" w:leader="none"/>
         </w:tabs>
-        <w:autoSpaceDE w:val="false"/>
         <w:jc w:val="center"/>
         <w:rPr>
           <w:rFonts w:eastAsia="Times New Roman" w:cs="Times New Roman"/>
@@ -1385,7 +914,6 @@
       <w:pPr>
         <w:pStyle w:val="Normal"/>
         <w:widowControl w:val="false"/>
-        <w:autoSpaceDE w:val="false"/>
         <w:jc w:val="center"/>
         <w:rPr/>
       </w:pPr>
@@ -1427,7 +955,6 @@
       <w:pPr>
         <w:pStyle w:val="Normal"/>
         <w:widowControl w:val="false"/>
-        <w:autoSpaceDE w:val="false"/>
         <w:jc w:val="center"/>
         <w:rPr>
           <w:rFonts w:eastAsia="Times New Roman" w:cs="Times New Roman"/>
@@ -1454,7 +981,6 @@
       <w:pPr>
         <w:pStyle w:val="Normal"/>
         <w:widowControl w:val="false"/>
-        <w:autoSpaceDE w:val="false"/>
         <w:rPr>
           <w:rFonts w:eastAsia="Times New Roman" w:cs="Times New Roman"/>
           <w:color w:val="000000"/>
@@ -1478,7 +1004,6 @@
       <w:pPr>
         <w:pStyle w:val="Normal"/>
         <w:widowControl w:val="false"/>
-        <w:autoSpaceDE w:val="false"/>
         <w:jc w:val="center"/>
         <w:rPr>
           <w:rFonts w:eastAsia="Times New Roman" w:cs="Times New Roman"/>
@@ -1506,33 +1031,31 @@
       <w:pPr>
         <w:pStyle w:val="Normal"/>
         <w:widowControl w:val="false"/>
-        <w:autoSpaceDE w:val="false"/>
-        <w:rPr>
-          <w:rFonts w:eastAsia="Times New Roman" w:cs="Times New Roman"/>
-          <w:b/>
-          <w:b/>
-          <w:color w:val="000000"/>
-          <w:sz w:val="24"/>
-          <w:szCs w:val="24"/>
-          <w:lang w:val="en-US" w:eastAsia="zxx" w:bidi="ar-SA"/>
-        </w:rPr>
-      </w:pPr>
-      <w:r>
-        <w:rPr>
-          <w:rFonts w:eastAsia="Times New Roman" w:cs="Times New Roman"/>
-          <w:b/>
-          <w:color w:val="000000"/>
-          <w:sz w:val="24"/>
-          <w:szCs w:val="24"/>
-          <w:lang w:val="en-US" w:eastAsia="zxx" w:bidi="ar-SA"/>
-        </w:rPr>
-      </w:r>
-    </w:p>
-    <w:p>
-      <w:pPr>
-        <w:pStyle w:val="Normal"/>
-        <w:widowControl w:val="false"/>
-        <w:autoSpaceDE w:val="false"/>
+        <w:rPr>
+          <w:rFonts w:eastAsia="Times New Roman" w:cs="Times New Roman"/>
+          <w:b/>
+          <w:b/>
+          <w:color w:val="000000"/>
+          <w:sz w:val="24"/>
+          <w:szCs w:val="24"/>
+          <w:lang w:val="en-US" w:eastAsia="zxx" w:bidi="ar-SA"/>
+        </w:rPr>
+      </w:pPr>
+      <w:r>
+        <w:rPr>
+          <w:rFonts w:eastAsia="Times New Roman" w:cs="Times New Roman"/>
+          <w:b/>
+          <w:color w:val="000000"/>
+          <w:sz w:val="24"/>
+          <w:szCs w:val="24"/>
+          <w:lang w:val="en-US" w:eastAsia="zxx" w:bidi="ar-SA"/>
+        </w:rPr>
+      </w:r>
+    </w:p>
+    <w:p>
+      <w:pPr>
+        <w:pStyle w:val="Normal"/>
+        <w:widowControl w:val="false"/>
         <w:rPr>
           <w:rFonts w:eastAsia="Times New Roman" w:cs="Times New Roman"/>
           <w:b/>
@@ -1587,7 +1110,7 @@
           <w:szCs w:val="24"/>
           <w:lang w:val="en-US" w:eastAsia="zxx" w:bidi="ar-SA"/>
         </w:rPr>
-        <w:t>2</w:t>
+        <w:t>3</w:t>
       </w:r>
       <w:r>
         <w:rPr>
@@ -1608,7 +1131,6 @@
       <w:pPr>
         <w:pStyle w:val="Normal"/>
         <w:widowControl w:val="false"/>
-        <w:autoSpaceDE w:val="false"/>
         <w:rPr>
           <w:rFonts w:eastAsia="Times New Roman" w:cs="Times New Roman"/>
           <w:b/>
@@ -1673,42 +1195,13 @@
           <w:szCs w:val="24"/>
           <w:lang w:val="en-US" w:eastAsia="zxx" w:bidi="ar-SA"/>
         </w:rPr>
-        <w:t xml:space="preserve">High Performance Computing </w:t>
-      </w:r>
-      <w:r>
-        <w:rPr>
-          <w:rFonts w:eastAsia="Times New Roman" w:cs="Times New Roman"/>
-          <w:b w:val="false"/>
-          <w:bCs w:val="false"/>
-          <w:i/>
-          <w:iCs/>
-          <w:color w:val="000000"/>
-          <w:sz w:val="24"/>
-          <w:szCs w:val="24"/>
-          <w:lang w:val="en-US" w:eastAsia="zxx" w:bidi="ar-SA"/>
-        </w:rPr>
-        <w:t xml:space="preserve">Service </w:t>
-      </w:r>
-      <w:r>
-        <w:rPr>
-          <w:rFonts w:eastAsia="Times New Roman" w:cs="Times New Roman"/>
-          <w:b w:val="false"/>
-          <w:bCs w:val="false"/>
-          <w:i/>
-          <w:iCs/>
-          <w:color w:val="000000"/>
-          <w:sz w:val="24"/>
-          <w:szCs w:val="24"/>
-          <w:lang w:val="en-US" w:eastAsia="zxx" w:bidi="ar-SA"/>
-        </w:rPr>
-        <w:t>Provider for Academic and Corporate Institutions.</w:t>
-      </w:r>
-    </w:p>
-    <w:p>
-      <w:pPr>
-        <w:pStyle w:val="Normal"/>
-        <w:widowControl w:val="false"/>
-        <w:autoSpaceDE w:val="false"/>
+        <w:t>High Performance Computing Service Provider for Academic and Corporate Institutions.</w:t>
+      </w:r>
+    </w:p>
+    <w:p>
+      <w:pPr>
+        <w:pStyle w:val="Normal"/>
+        <w:widowControl w:val="false"/>
         <w:rPr>
           <w:rFonts w:eastAsia="Times New Roman" w:cs="Times New Roman"/>
           <w:b w:val="false"/>
@@ -1743,9 +1236,8 @@
         <w:widowControl w:val="false"/>
         <w:numPr>
           <w:ilvl w:val="0"/>
-          <w:numId w:val="3"/>
+          <w:numId w:val="2"/>
         </w:numPr>
-        <w:autoSpaceDE w:val="false"/>
         <w:rPr>
           <w:color w:val="000000"/>
         </w:rPr>
@@ -1773,7 +1265,6 @@
           <w:ilvl w:val="0"/>
           <w:numId w:val="0"/>
         </w:numPr>
-        <w:autoSpaceDE w:val="false"/>
         <w:rPr>
           <w:color w:val="000000"/>
         </w:rPr>
@@ -1790,9 +1281,8 @@
         <w:widowControl w:val="false"/>
         <w:numPr>
           <w:ilvl w:val="0"/>
-          <w:numId w:val="3"/>
+          <w:numId w:val="2"/>
         </w:numPr>
-        <w:autoSpaceDE w:val="false"/>
         <w:rPr>
           <w:color w:val="000000"/>
         </w:rPr>
@@ -1812,7 +1302,6 @@
           <w:ilvl w:val="0"/>
           <w:numId w:val="0"/>
         </w:numPr>
-        <w:autoSpaceDE w:val="false"/>
         <w:rPr>
           <w:color w:val="000000"/>
         </w:rPr>
@@ -1829,9 +1318,8 @@
         <w:widowControl w:val="false"/>
         <w:numPr>
           <w:ilvl w:val="0"/>
-          <w:numId w:val="3"/>
+          <w:numId w:val="2"/>
         </w:numPr>
-        <w:autoSpaceDE w:val="false"/>
         <w:rPr>
           <w:color w:val="000000"/>
         </w:rPr>
@@ -1847,7 +1335,6 @@
       <w:pPr>
         <w:pStyle w:val="Normal"/>
         <w:widowControl w:val="false"/>
-        <w:autoSpaceDE w:val="false"/>
         <w:rPr>
           <w:rFonts w:eastAsia="Times New Roman" w:cs="Times New Roman"/>
           <w:b w:val="false"/>
@@ -1880,7 +1367,6 @@
       <w:pPr>
         <w:pStyle w:val="Normal"/>
         <w:widowControl w:val="false"/>
-        <w:autoSpaceDE w:val="false"/>
         <w:rPr>
           <w:color w:val="000000"/>
         </w:rPr>
@@ -1919,7 +1405,6 @@
       <w:pPr>
         <w:pStyle w:val="Normal"/>
         <w:widowControl w:val="false"/>
-        <w:autoSpaceDE w:val="false"/>
         <w:rPr>
           <w:color w:val="000000"/>
         </w:rPr>
@@ -1957,7 +1442,6 @@
       <w:pPr>
         <w:pStyle w:val="Normal"/>
         <w:widowControl w:val="false"/>
-        <w:autoSpaceDE w:val="false"/>
         <w:rPr>
           <w:rFonts w:eastAsia="Times New Roman" w:cs="Times New Roman"/>
           <w:b w:val="false"/>
@@ -1992,9 +1476,8 @@
         <w:widowControl w:val="false"/>
         <w:numPr>
           <w:ilvl w:val="0"/>
-          <w:numId w:val="4"/>
+          <w:numId w:val="3"/>
         </w:numPr>
-        <w:autoSpaceDE w:val="false"/>
         <w:jc w:val="left"/>
         <w:rPr>
           <w:color w:val="000000"/>
@@ -2012,21 +1495,7 @@
           <w:szCs w:val="24"/>
           <w:lang w:val="en-US" w:eastAsia="zxx" w:bidi="ar-SA"/>
         </w:rPr>
-        <w:t xml:space="preserve">Manager of </w:t>
-      </w:r>
-      <w:r>
-        <w:rPr>
-          <w:rFonts w:eastAsia="Times New Roman" w:cs="Times New Roman"/>
-          <w:b w:val="false"/>
-          <w:bCs w:val="false"/>
-          <w:i w:val="false"/>
-          <w:iCs w:val="false"/>
-          <w:color w:val="000000"/>
-          <w:sz w:val="24"/>
-          <w:szCs w:val="24"/>
-          <w:lang w:val="en-US" w:eastAsia="zxx" w:bidi="ar-SA"/>
-        </w:rPr>
-        <w:t>Release Engineering Department for all products developed, tested and released by the respective companies. The position included: developing and maintaining application distribution packaging across 10+ sub products, managing a staff 5+ developers, and developing and administering various custom product build environments.</w:t>
+        <w:t>Manager of Release Engineering Department for all products developed, tested and released by the respective companies. The position included: developing and maintaining application distribution packaging across 10+ sub products, managing a staff 5+ developers, and developing and administering various custom product build environments.</w:t>
       </w:r>
     </w:p>
     <w:p>
@@ -2037,7 +1506,6 @@
           <w:ilvl w:val="0"/>
           <w:numId w:val="0"/>
         </w:numPr>
-        <w:autoSpaceDE w:val="false"/>
         <w:jc w:val="left"/>
         <w:rPr>
           <w:rFonts w:eastAsia="Times New Roman" w:cs="Times New Roman"/>
@@ -2073,9 +1541,8 @@
         <w:widowControl w:val="false"/>
         <w:numPr>
           <w:ilvl w:val="0"/>
-          <w:numId w:val="4"/>
+          <w:numId w:val="3"/>
         </w:numPr>
-        <w:autoSpaceDE w:val="false"/>
         <w:jc w:val="left"/>
         <w:rPr>
           <w:rFonts w:eastAsia="Times New Roman" w:cs="Times New Roman"/>
@@ -2103,35 +1570,7 @@
           <w:szCs w:val="24"/>
           <w:lang w:val="en-US" w:eastAsia="zxx" w:bidi="ar-SA"/>
         </w:rPr>
-        <w:t>Team Lead for Wolfram Alpha weekly product releases. As leader of this team we accomplished 78 weekly product releases over the period of 84 weeks. The only delayed release</w:t>
-      </w:r>
-      <w:r>
-        <w:rPr>
-          <w:rFonts w:eastAsia="Times New Roman" w:cs="Times New Roman"/>
-          <w:b w:val="false"/>
-          <w:bCs w:val="false"/>
-          <w:i w:val="false"/>
-          <w:iCs w:val="false"/>
-          <w:color w:val="000000"/>
-          <w:sz w:val="24"/>
-          <w:szCs w:val="24"/>
-          <w:lang w:val="en-US" w:eastAsia="zxx" w:bidi="ar-SA"/>
-        </w:rPr>
-        <w:t>s</w:t>
-      </w:r>
-      <w:r>
-        <w:rPr>
-          <w:rFonts w:eastAsia="Times New Roman" w:cs="Times New Roman"/>
-          <w:b w:val="false"/>
-          <w:bCs w:val="false"/>
-          <w:i w:val="false"/>
-          <w:iCs w:val="false"/>
-          <w:color w:val="000000"/>
-          <w:sz w:val="24"/>
-          <w:szCs w:val="24"/>
-          <w:lang w:val="en-US" w:eastAsia="zxx" w:bidi="ar-SA"/>
-        </w:rPr>
-        <w:t xml:space="preserve"> were due to scheduled holiday seasons.</w:t>
+        <w:t>Team Lead for Wolfram Alpha weekly product releases. As leader of this team we accomplished 78 weekly product releases over the period of 84 weeks. The only delayed releases were due to scheduled holiday seasons.</w:t>
       </w:r>
     </w:p>
     <w:p>
@@ -2142,7 +1581,6 @@
           <w:ilvl w:val="0"/>
           <w:numId w:val="0"/>
         </w:numPr>
-        <w:autoSpaceDE w:val="false"/>
         <w:rPr>
           <w:rFonts w:eastAsia="Times New Roman" w:cs="Times New Roman"/>
           <w:b w:val="false"/>
@@ -2177,9 +1615,8 @@
         <w:widowControl w:val="false"/>
         <w:numPr>
           <w:ilvl w:val="0"/>
-          <w:numId w:val="4"/>
+          <w:numId w:val="3"/>
         </w:numPr>
-        <w:autoSpaceDE w:val="false"/>
         <w:rPr>
           <w:rFonts w:eastAsia="Times New Roman" w:cs="Times New Roman"/>
           <w:b w:val="false"/>
@@ -2206,42 +1643,13 @@
           <w:szCs w:val="24"/>
           <w:lang w:val="en-US" w:eastAsia="zxx" w:bidi="ar-SA"/>
         </w:rPr>
-        <w:t xml:space="preserve">Original developer of the Wolfram Alpha data distribution automation system. This was a complex build system that automated the integration of source code and data </w:t>
-      </w:r>
-      <w:r>
-        <w:rPr>
-          <w:rFonts w:eastAsia="Times New Roman" w:cs="Times New Roman"/>
-          <w:b w:val="false"/>
-          <w:bCs w:val="false"/>
-          <w:i w:val="false"/>
-          <w:iCs w:val="false"/>
-          <w:color w:val="000000"/>
-          <w:sz w:val="24"/>
-          <w:szCs w:val="24"/>
-          <w:lang w:val="en-US" w:eastAsia="zxx" w:bidi="ar-SA"/>
-        </w:rPr>
-        <w:t>of</w:t>
-      </w:r>
-      <w:r>
-        <w:rPr>
-          <w:rFonts w:eastAsia="Times New Roman" w:cs="Times New Roman"/>
-          <w:b w:val="false"/>
-          <w:bCs w:val="false"/>
-          <w:i w:val="false"/>
-          <w:iCs w:val="false"/>
-          <w:color w:val="000000"/>
-          <w:sz w:val="24"/>
-          <w:szCs w:val="24"/>
-          <w:lang w:val="en-US" w:eastAsia="zxx" w:bidi="ar-SA"/>
-        </w:rPr>
-        <w:t xml:space="preserve"> over 100 developers into the end product.</w:t>
-      </w:r>
-    </w:p>
-    <w:p>
-      <w:pPr>
-        <w:pStyle w:val="Normal"/>
-        <w:widowControl w:val="false"/>
-        <w:autoSpaceDE w:val="false"/>
+        <w:t>Original developer of the Wolfram Alpha data distribution automation system. This was a complex build system that automated the integration of source code and data of over 100 developers into the end product.</w:t>
+      </w:r>
+    </w:p>
+    <w:p>
+      <w:pPr>
+        <w:pStyle w:val="Normal"/>
+        <w:widowControl w:val="false"/>
         <w:rPr>
           <w:rFonts w:eastAsia="Times New Roman" w:cs="Times New Roman"/>
           <w:b w:val="false"/>
@@ -2274,7 +1682,6 @@
       <w:pPr>
         <w:pStyle w:val="Normal"/>
         <w:widowControl w:val="false"/>
-        <w:autoSpaceDE w:val="false"/>
         <w:rPr>
           <w:color w:val="000000"/>
         </w:rPr>
@@ -2310,7 +1717,6 @@
       <w:pPr>
         <w:pStyle w:val="Normal"/>
         <w:widowControl w:val="false"/>
-        <w:autoSpaceDE w:val="false"/>
         <w:rPr>
           <w:color w:val="000000"/>
         </w:rPr>
@@ -2342,7 +1748,6 @@
       <w:pPr>
         <w:pStyle w:val="Normal"/>
         <w:widowControl w:val="false"/>
-        <w:autoSpaceDE w:val="false"/>
         <w:rPr>
           <w:rFonts w:eastAsia="Times New Roman" w:cs="Times New Roman"/>
           <w:b/>
@@ -2373,14 +1778,13 @@
         <w:widowControl w:val="false"/>
         <w:numPr>
           <w:ilvl w:val="0"/>
-          <w:numId w:val="2"/>
+          <w:numId w:val="1"/>
         </w:numPr>
         <w:tabs>
           <w:tab w:val="left" w:pos="720" w:leader="none"/>
           <w:tab w:val="left" w:pos="1440" w:leader="none"/>
           <w:tab w:val="left" w:pos="1800" w:leader="none"/>
         </w:tabs>
-        <w:autoSpaceDE w:val="false"/>
         <w:ind w:left="720" w:right="0" w:hanging="0"/>
         <w:rPr>
           <w:rFonts w:eastAsia="Times New Roman" w:cs="Times New Roman"/>
@@ -2424,7 +1828,6 @@
           <w:tab w:val="left" w:pos="1440" w:leader="none"/>
           <w:tab w:val="left" w:pos="1800" w:leader="none"/>
         </w:tabs>
-        <w:autoSpaceDE w:val="false"/>
         <w:ind w:left="720" w:right="0" w:hanging="0"/>
         <w:rPr>
           <w:rFonts w:eastAsia="Times New Roman" w:cs="Times New Roman"/>
@@ -2450,14 +1853,13 @@
         <w:widowControl w:val="false"/>
         <w:numPr>
           <w:ilvl w:val="0"/>
-          <w:numId w:val="2"/>
+          <w:numId w:val="1"/>
         </w:numPr>
         <w:tabs>
           <w:tab w:val="left" w:pos="720" w:leader="none"/>
           <w:tab w:val="left" w:pos="1440" w:leader="none"/>
           <w:tab w:val="left" w:pos="1800" w:leader="none"/>
         </w:tabs>
-        <w:autoSpaceDE w:val="false"/>
         <w:ind w:left="720" w:right="0" w:hanging="0"/>
         <w:rPr>
           <w:rFonts w:eastAsia="Times New Roman" w:cs="Times New Roman"/>
@@ -2501,7 +1903,6 @@
           <w:tab w:val="left" w:pos="1440" w:leader="none"/>
           <w:tab w:val="left" w:pos="1800" w:leader="none"/>
         </w:tabs>
-        <w:autoSpaceDE w:val="false"/>
         <w:ind w:left="720" w:right="0" w:hanging="0"/>
         <w:rPr>
           <w:rFonts w:eastAsia="Times New Roman" w:cs="Times New Roman"/>
@@ -2527,14 +1928,13 @@
         <w:widowControl w:val="false"/>
         <w:numPr>
           <w:ilvl w:val="0"/>
-          <w:numId w:val="2"/>
+          <w:numId w:val="1"/>
         </w:numPr>
         <w:tabs>
           <w:tab w:val="left" w:pos="720" w:leader="none"/>
           <w:tab w:val="left" w:pos="1440" w:leader="none"/>
           <w:tab w:val="left" w:pos="1800" w:leader="none"/>
         </w:tabs>
-        <w:autoSpaceDE w:val="false"/>
         <w:ind w:left="720" w:right="0" w:hanging="0"/>
         <w:rPr>
           <w:rFonts w:eastAsia="Times New Roman" w:cs="Times New Roman"/>
@@ -2573,31 +1973,29 @@
           <w:tab w:val="left" w:pos="1440" w:leader="none"/>
           <w:tab w:val="left" w:pos="1800" w:leader="none"/>
         </w:tabs>
-        <w:autoSpaceDE w:val="false"/>
-        <w:ind w:left="720" w:right="0" w:hanging="0"/>
-        <w:rPr>
-          <w:rFonts w:eastAsia="Times New Roman" w:cs="Times New Roman"/>
-          <w:color w:val="000000"/>
-          <w:sz w:val="24"/>
-          <w:szCs w:val="24"/>
-          <w:lang w:val="en-US" w:eastAsia="zxx" w:bidi="ar-SA"/>
-        </w:rPr>
-      </w:pPr>
-      <w:r>
-        <w:rPr>
-          <w:rFonts w:eastAsia="Times New Roman" w:cs="Times New Roman"/>
-          <w:color w:val="000000"/>
-          <w:sz w:val="24"/>
-          <w:szCs w:val="24"/>
-          <w:lang w:val="en-US" w:eastAsia="zxx" w:bidi="ar-SA"/>
-        </w:rPr>
-      </w:r>
-    </w:p>
-    <w:p>
-      <w:pPr>
-        <w:pStyle w:val="Normal"/>
-        <w:widowControl w:val="false"/>
-        <w:autoSpaceDE w:val="false"/>
+        <w:ind w:left="720" w:right="0" w:hanging="0"/>
+        <w:rPr>
+          <w:rFonts w:eastAsia="Times New Roman" w:cs="Times New Roman"/>
+          <w:color w:val="000000"/>
+          <w:sz w:val="24"/>
+          <w:szCs w:val="24"/>
+          <w:lang w:val="en-US" w:eastAsia="zxx" w:bidi="ar-SA"/>
+        </w:rPr>
+      </w:pPr>
+      <w:r>
+        <w:rPr>
+          <w:rFonts w:eastAsia="Times New Roman" w:cs="Times New Roman"/>
+          <w:color w:val="000000"/>
+          <w:sz w:val="24"/>
+          <w:szCs w:val="24"/>
+          <w:lang w:val="en-US" w:eastAsia="zxx" w:bidi="ar-SA"/>
+        </w:rPr>
+      </w:r>
+    </w:p>
+    <w:p>
+      <w:pPr>
+        <w:pStyle w:val="Normal"/>
+        <w:widowControl w:val="false"/>
         <w:rPr>
           <w:rFonts w:eastAsia="Times New Roman" w:cs="Times New Roman"/>
           <w:b/>
@@ -2626,7 +2024,6 @@
       <w:pPr>
         <w:pStyle w:val="Normal"/>
         <w:widowControl w:val="false"/>
-        <w:autoSpaceDE w:val="false"/>
         <w:jc w:val="center"/>
         <w:rPr>
           <w:rFonts w:eastAsia="Times New Roman" w:cs="Times New Roman"/>
@@ -2658,7 +2055,6 @@
           <w:tab w:val="center" w:pos="4320" w:leader="none"/>
           <w:tab w:val="right" w:pos="8640" w:leader="none"/>
         </w:tabs>
-        <w:autoSpaceDE w:val="false"/>
         <w:jc w:val="center"/>
         <w:rPr>
           <w:rFonts w:eastAsia="Times New Roman" w:cs="Times New Roman"/>
@@ -2689,17 +2085,8 @@
           <w:tab w:val="center" w:pos="4320" w:leader="none"/>
           <w:tab w:val="right" w:pos="8640" w:leader="none"/>
         </w:tabs>
-        <w:autoSpaceDE w:val="false"/>
         <w:jc w:val="center"/>
-        <w:rPr>
-          <w:rFonts w:eastAsia="Times New Roman" w:cs="Times New Roman"/>
-          <w:b/>
-          <w:b/>
-          <w:color w:val="auto"/>
-          <w:sz w:val="24"/>
-          <w:szCs w:val="24"/>
-          <w:lang w:val="en-US" w:eastAsia="zxx" w:bidi="ar-SA"/>
-        </w:rPr>
+        <w:rPr/>
       </w:pPr>
       <w:hyperlink r:id="rId6">
         <w:r>
@@ -2707,7 +2094,7 @@
             <w:rStyle w:val="InternetLink"/>
             <w:rFonts w:eastAsia="Times New Roman" w:cs="Times New Roman"/>
             <w:b/>
-            <w:color w:val="auto"/>
+            <w:color w:val="00000A"/>
             <w:sz w:val="24"/>
             <w:szCs w:val="24"/>
             <w:lang w:val="en-US" w:eastAsia="zxx" w:bidi="ar-SA"/>
@@ -2745,7 +2132,6 @@
       <w:pPr>
         <w:pStyle w:val="Normal"/>
         <w:widowControl w:val="false"/>
-        <w:autoSpaceDE w:val="false"/>
         <w:rPr>
           <w:rFonts w:eastAsia="Times New Roman" w:cs="Times New Roman"/>
           <w:b/>
@@ -2772,7 +2158,6 @@
       <w:pPr>
         <w:pStyle w:val="Normal"/>
         <w:widowControl w:val="false"/>
-        <w:autoSpaceDE w:val="false"/>
         <w:jc w:val="center"/>
         <w:rPr>
           <w:rFonts w:eastAsia="Times New Roman" w:cs="Times New Roman"/>
@@ -2804,7 +2189,6 @@
           <w:tab w:val="left" w:pos="0" w:leader="none"/>
           <w:tab w:val="left" w:pos="360" w:leader="none"/>
         </w:tabs>
-        <w:autoSpaceDE w:val="false"/>
         <w:jc w:val="center"/>
         <w:rPr>
           <w:rFonts w:eastAsia="Times New Roman" w:cs="Times New Roman"/>
@@ -2832,33 +2216,31 @@
       <w:pPr>
         <w:pStyle w:val="Normal"/>
         <w:widowControl w:val="false"/>
-        <w:autoSpaceDE w:val="false"/>
-        <w:rPr>
-          <w:rFonts w:eastAsia="Times New Roman" w:cs="Times New Roman"/>
-          <w:b/>
-          <w:b/>
-          <w:color w:val="000000"/>
-          <w:sz w:val="24"/>
-          <w:szCs w:val="24"/>
-          <w:lang w:val="en-US" w:eastAsia="zxx" w:bidi="ar-SA"/>
-        </w:rPr>
-      </w:pPr>
-      <w:r>
-        <w:rPr>
-          <w:rFonts w:eastAsia="Times New Roman" w:cs="Times New Roman"/>
-          <w:b/>
-          <w:color w:val="000000"/>
-          <w:sz w:val="24"/>
-          <w:szCs w:val="24"/>
-          <w:lang w:val="en-US" w:eastAsia="zxx" w:bidi="ar-SA"/>
-        </w:rPr>
-      </w:r>
-    </w:p>
-    <w:p>
-      <w:pPr>
-        <w:pStyle w:val="Normal"/>
-        <w:widowControl w:val="false"/>
-        <w:autoSpaceDE w:val="false"/>
+        <w:rPr>
+          <w:rFonts w:eastAsia="Times New Roman" w:cs="Times New Roman"/>
+          <w:b/>
+          <w:b/>
+          <w:color w:val="000000"/>
+          <w:sz w:val="24"/>
+          <w:szCs w:val="24"/>
+          <w:lang w:val="en-US" w:eastAsia="zxx" w:bidi="ar-SA"/>
+        </w:rPr>
+      </w:pPr>
+      <w:r>
+        <w:rPr>
+          <w:rFonts w:eastAsia="Times New Roman" w:cs="Times New Roman"/>
+          <w:b/>
+          <w:color w:val="000000"/>
+          <w:sz w:val="24"/>
+          <w:szCs w:val="24"/>
+          <w:lang w:val="en-US" w:eastAsia="zxx" w:bidi="ar-SA"/>
+        </w:rPr>
+      </w:r>
+    </w:p>
+    <w:p>
+      <w:pPr>
+        <w:pStyle w:val="Normal"/>
+        <w:widowControl w:val="false"/>
         <w:rPr>
           <w:color w:val="000000"/>
         </w:rPr>
@@ -2893,7 +2275,6 @@
       <w:pPr>
         <w:pStyle w:val="Normal"/>
         <w:widowControl w:val="false"/>
-        <w:autoSpaceDE w:val="false"/>
         <w:rPr>
           <w:color w:val="000000"/>
         </w:rPr>
@@ -2924,7 +2305,6 @@
       <w:pPr>
         <w:pStyle w:val="Normal"/>
         <w:widowControl w:val="false"/>
-        <w:autoSpaceDE w:val="false"/>
         <w:rPr>
           <w:rFonts w:eastAsia="Times New Roman" w:cs="Times New Roman"/>
           <w:b/>
@@ -2955,14 +2335,13 @@
         <w:widowControl w:val="false"/>
         <w:numPr>
           <w:ilvl w:val="0"/>
-          <w:numId w:val="2"/>
+          <w:numId w:val="1"/>
         </w:numPr>
         <w:tabs>
           <w:tab w:val="left" w:pos="720" w:leader="none"/>
           <w:tab w:val="left" w:pos="1440" w:leader="none"/>
           <w:tab w:val="left" w:pos="1800" w:leader="none"/>
         </w:tabs>
-        <w:autoSpaceDE w:val="false"/>
         <w:ind w:left="720" w:right="0" w:hanging="0"/>
         <w:rPr>
           <w:rFonts w:eastAsia="Times New Roman" w:cs="Times New Roman"/>
@@ -3006,7 +2385,6 @@
           <w:tab w:val="left" w:pos="1440" w:leader="none"/>
           <w:tab w:val="left" w:pos="1800" w:leader="none"/>
         </w:tabs>
-        <w:autoSpaceDE w:val="false"/>
         <w:ind w:left="720" w:right="0" w:hanging="0"/>
         <w:rPr>
           <w:rFonts w:eastAsia="Times New Roman" w:cs="Times New Roman"/>
@@ -3032,14 +2410,13 @@
         <w:widowControl w:val="false"/>
         <w:numPr>
           <w:ilvl w:val="0"/>
-          <w:numId w:val="2"/>
+          <w:numId w:val="1"/>
         </w:numPr>
         <w:tabs>
           <w:tab w:val="left" w:pos="720" w:leader="none"/>
           <w:tab w:val="left" w:pos="1440" w:leader="none"/>
           <w:tab w:val="left" w:pos="1800" w:leader="none"/>
         </w:tabs>
-        <w:autoSpaceDE w:val="false"/>
         <w:ind w:left="720" w:right="0" w:hanging="0"/>
         <w:rPr>
           <w:rFonts w:eastAsia="Times New Roman" w:cs="Times New Roman"/>
@@ -3083,7 +2460,6 @@
           <w:tab w:val="left" w:pos="1440" w:leader="none"/>
           <w:tab w:val="left" w:pos="1800" w:leader="none"/>
         </w:tabs>
-        <w:autoSpaceDE w:val="false"/>
         <w:ind w:left="720" w:right="0" w:hanging="0"/>
         <w:rPr>
           <w:rFonts w:eastAsia="Times New Roman" w:cs="Times New Roman"/>
@@ -3109,14 +2485,13 @@
         <w:widowControl w:val="false"/>
         <w:numPr>
           <w:ilvl w:val="0"/>
-          <w:numId w:val="2"/>
+          <w:numId w:val="1"/>
         </w:numPr>
         <w:tabs>
           <w:tab w:val="left" w:pos="720" w:leader="none"/>
           <w:tab w:val="left" w:pos="1440" w:leader="none"/>
           <w:tab w:val="left" w:pos="1800" w:leader="none"/>
         </w:tabs>
-        <w:autoSpaceDE w:val="false"/>
         <w:ind w:left="720" w:right="0" w:hanging="0"/>
         <w:rPr>
           <w:rFonts w:eastAsia="Times New Roman" w:cs="Times New Roman"/>
@@ -3160,7 +2535,6 @@
           <w:tab w:val="left" w:pos="1440" w:leader="none"/>
           <w:tab w:val="left" w:pos="1800" w:leader="none"/>
         </w:tabs>
-        <w:autoSpaceDE w:val="false"/>
         <w:ind w:left="720" w:right="0" w:hanging="0"/>
         <w:rPr>
           <w:rFonts w:eastAsia="Times New Roman" w:cs="Times New Roman"/>
@@ -3186,14 +2560,13 @@
         <w:widowControl w:val="false"/>
         <w:numPr>
           <w:ilvl w:val="0"/>
-          <w:numId w:val="2"/>
+          <w:numId w:val="1"/>
         </w:numPr>
         <w:tabs>
           <w:tab w:val="left" w:pos="720" w:leader="none"/>
           <w:tab w:val="left" w:pos="1440" w:leader="none"/>
           <w:tab w:val="left" w:pos="1800" w:leader="none"/>
         </w:tabs>
-        <w:autoSpaceDE w:val="false"/>
         <w:ind w:left="720" w:right="0" w:hanging="0"/>
         <w:rPr>
           <w:rFonts w:eastAsia="Times New Roman" w:cs="Times New Roman"/>
@@ -3228,33 +2601,31 @@
       <w:pPr>
         <w:pStyle w:val="Normal"/>
         <w:widowControl w:val="false"/>
-        <w:autoSpaceDE w:val="false"/>
-        <w:rPr>
-          <w:rFonts w:eastAsia="Times New Roman" w:cs="Times New Roman"/>
-          <w:b/>
-          <w:b/>
-          <w:color w:val="000000"/>
-          <w:sz w:val="24"/>
-          <w:szCs w:val="24"/>
-          <w:lang w:val="en-US" w:eastAsia="zxx" w:bidi="ar-SA"/>
-        </w:rPr>
-      </w:pPr>
-      <w:r>
-        <w:rPr>
-          <w:rFonts w:eastAsia="Times New Roman" w:cs="Times New Roman"/>
-          <w:b/>
-          <w:color w:val="000000"/>
-          <w:sz w:val="24"/>
-          <w:szCs w:val="24"/>
-          <w:lang w:val="en-US" w:eastAsia="zxx" w:bidi="ar-SA"/>
-        </w:rPr>
-      </w:r>
-    </w:p>
-    <w:p>
-      <w:pPr>
-        <w:pStyle w:val="Normal"/>
-        <w:widowControl w:val="false"/>
-        <w:autoSpaceDE w:val="false"/>
+        <w:rPr>
+          <w:rFonts w:eastAsia="Times New Roman" w:cs="Times New Roman"/>
+          <w:b/>
+          <w:b/>
+          <w:color w:val="000000"/>
+          <w:sz w:val="24"/>
+          <w:szCs w:val="24"/>
+          <w:lang w:val="en-US" w:eastAsia="zxx" w:bidi="ar-SA"/>
+        </w:rPr>
+      </w:pPr>
+      <w:r>
+        <w:rPr>
+          <w:rFonts w:eastAsia="Times New Roman" w:cs="Times New Roman"/>
+          <w:b/>
+          <w:color w:val="000000"/>
+          <w:sz w:val="24"/>
+          <w:szCs w:val="24"/>
+          <w:lang w:val="en-US" w:eastAsia="zxx" w:bidi="ar-SA"/>
+        </w:rPr>
+      </w:r>
+    </w:p>
+    <w:p>
+      <w:pPr>
+        <w:pStyle w:val="Normal"/>
+        <w:widowControl w:val="false"/>
         <w:rPr>
           <w:color w:val="000000"/>
         </w:rPr>
@@ -3292,7 +2663,6 @@
       <w:pPr>
         <w:pStyle w:val="Normal"/>
         <w:widowControl w:val="false"/>
-        <w:autoSpaceDE w:val="false"/>
         <w:rPr>
           <w:color w:val="000000"/>
         </w:rPr>
@@ -3323,7 +2693,6 @@
       <w:pPr>
         <w:pStyle w:val="Normal"/>
         <w:widowControl w:val="false"/>
-        <w:autoSpaceDE w:val="false"/>
         <w:rPr>
           <w:rFonts w:eastAsia="Times New Roman" w:cs="Times New Roman"/>
           <w:b/>
@@ -3354,14 +2723,13 @@
         <w:widowControl w:val="false"/>
         <w:numPr>
           <w:ilvl w:val="0"/>
-          <w:numId w:val="2"/>
+          <w:numId w:val="1"/>
         </w:numPr>
         <w:tabs>
           <w:tab w:val="left" w:pos="720" w:leader="none"/>
           <w:tab w:val="left" w:pos="1440" w:leader="none"/>
           <w:tab w:val="left" w:pos="1800" w:leader="none"/>
         </w:tabs>
-        <w:autoSpaceDE w:val="false"/>
         <w:ind w:left="720" w:right="0" w:hanging="0"/>
         <w:rPr>
           <w:rFonts w:eastAsia="Times New Roman" w:cs="Times New Roman"/>
@@ -3405,7 +2773,6 @@
           <w:tab w:val="left" w:pos="1440" w:leader="none"/>
           <w:tab w:val="left" w:pos="1800" w:leader="none"/>
         </w:tabs>
-        <w:autoSpaceDE w:val="false"/>
         <w:ind w:left="720" w:right="0" w:hanging="0"/>
         <w:rPr>
           <w:rFonts w:eastAsia="Times New Roman" w:cs="Times New Roman"/>
@@ -3431,14 +2798,13 @@
         <w:widowControl w:val="false"/>
         <w:numPr>
           <w:ilvl w:val="0"/>
-          <w:numId w:val="2"/>
+          <w:numId w:val="1"/>
         </w:numPr>
         <w:tabs>
           <w:tab w:val="left" w:pos="720" w:leader="none"/>
           <w:tab w:val="left" w:pos="1440" w:leader="none"/>
           <w:tab w:val="left" w:pos="1800" w:leader="none"/>
         </w:tabs>
-        <w:autoSpaceDE w:val="false"/>
         <w:ind w:left="720" w:right="0" w:hanging="0"/>
         <w:rPr>
           <w:rFonts w:eastAsia="Times New Roman" w:cs="Times New Roman"/>
@@ -3482,7 +2848,6 @@
           <w:tab w:val="left" w:pos="1440" w:leader="none"/>
           <w:tab w:val="left" w:pos="1800" w:leader="none"/>
         </w:tabs>
-        <w:autoSpaceDE w:val="false"/>
         <w:ind w:left="720" w:right="0" w:hanging="0"/>
         <w:rPr>
           <w:rFonts w:eastAsia="Times New Roman" w:cs="Times New Roman"/>
@@ -3508,14 +2873,13 @@
         <w:widowControl w:val="false"/>
         <w:numPr>
           <w:ilvl w:val="0"/>
-          <w:numId w:val="2"/>
+          <w:numId w:val="1"/>
         </w:numPr>
         <w:tabs>
           <w:tab w:val="left" w:pos="720" w:leader="none"/>
           <w:tab w:val="left" w:pos="1440" w:leader="none"/>
           <w:tab w:val="left" w:pos="1800" w:leader="none"/>
         </w:tabs>
-        <w:autoSpaceDE w:val="false"/>
         <w:ind w:left="720" w:right="0" w:hanging="0"/>
         <w:rPr>
           <w:rFonts w:eastAsia="Times New Roman" w:cs="Times New Roman"/>
@@ -3543,37 +2907,7 @@
           <w:szCs w:val="24"/>
           <w:lang w:val="en-US" w:eastAsia="zxx" w:bidi="ar-SA"/>
         </w:rPr>
-        <w:t>P</w:t>
-      </w:r>
-      <w:r>
-        <w:rPr>
-          <w:rFonts w:eastAsia="Times New Roman" w:cs="Times New Roman"/>
-          <w:color w:val="000000"/>
-          <w:sz w:val="24"/>
-          <w:szCs w:val="24"/>
-          <w:lang w:val="en-US" w:eastAsia="zxx" w:bidi="ar-SA"/>
-        </w:rPr>
-        <w:t>rovid</w:t>
-      </w:r>
-      <w:r>
-        <w:rPr>
-          <w:rFonts w:eastAsia="Times New Roman" w:cs="Times New Roman"/>
-          <w:color w:val="000000"/>
-          <w:sz w:val="24"/>
-          <w:szCs w:val="24"/>
-          <w:lang w:val="en-US" w:eastAsia="zxx" w:bidi="ar-SA"/>
-        </w:rPr>
-        <w:t>ed</w:t>
-      </w:r>
-      <w:r>
-        <w:rPr>
-          <w:rFonts w:eastAsia="Times New Roman" w:cs="Times New Roman"/>
-          <w:color w:val="000000"/>
-          <w:sz w:val="24"/>
-          <w:szCs w:val="24"/>
-          <w:lang w:val="en-US" w:eastAsia="zxx" w:bidi="ar-SA"/>
-        </w:rPr>
-        <w:t xml:space="preserve"> several developmental process improvements including data integration, informational presentation, project management, and quality control.</w:t>
+        <w:t>Provided several developmental process improvements including data integration, informational presentation, project management, and quality control.</w:t>
       </w:r>
     </w:p>
     <w:p>
@@ -3589,7 +2923,6 @@
           <w:tab w:val="left" w:pos="1440" w:leader="none"/>
           <w:tab w:val="left" w:pos="1800" w:leader="none"/>
         </w:tabs>
-        <w:autoSpaceDE w:val="false"/>
         <w:ind w:left="720" w:right="0" w:hanging="0"/>
         <w:rPr>
           <w:rFonts w:eastAsia="Times New Roman" w:cs="Times New Roman"/>
@@ -3615,14 +2948,13 @@
         <w:widowControl w:val="false"/>
         <w:numPr>
           <w:ilvl w:val="0"/>
-          <w:numId w:val="2"/>
+          <w:numId w:val="1"/>
         </w:numPr>
         <w:tabs>
           <w:tab w:val="left" w:pos="720" w:leader="none"/>
           <w:tab w:val="left" w:pos="1440" w:leader="none"/>
           <w:tab w:val="left" w:pos="1800" w:leader="none"/>
         </w:tabs>
-        <w:autoSpaceDE w:val="false"/>
         <w:ind w:left="720" w:right="0" w:hanging="0"/>
         <w:rPr>
           <w:rFonts w:eastAsia="Times New Roman" w:cs="Times New Roman"/>
@@ -3657,33 +2989,31 @@
       <w:pPr>
         <w:pStyle w:val="Normal"/>
         <w:widowControl w:val="false"/>
-        <w:autoSpaceDE w:val="false"/>
-        <w:rPr>
-          <w:rFonts w:eastAsia="Times New Roman" w:cs="Times New Roman"/>
-          <w:b/>
-          <w:b/>
-          <w:color w:val="000000"/>
-          <w:sz w:val="24"/>
-          <w:szCs w:val="24"/>
-          <w:lang w:val="en-US" w:eastAsia="zxx" w:bidi="ar-SA"/>
-        </w:rPr>
-      </w:pPr>
-      <w:r>
-        <w:rPr>
-          <w:rFonts w:eastAsia="Times New Roman" w:cs="Times New Roman"/>
-          <w:b/>
-          <w:color w:val="000000"/>
-          <w:sz w:val="24"/>
-          <w:szCs w:val="24"/>
-          <w:lang w:val="en-US" w:eastAsia="zxx" w:bidi="ar-SA"/>
-        </w:rPr>
-      </w:r>
-    </w:p>
-    <w:p>
-      <w:pPr>
-        <w:pStyle w:val="Normal"/>
-        <w:widowControl w:val="false"/>
-        <w:autoSpaceDE w:val="false"/>
+        <w:rPr>
+          <w:rFonts w:eastAsia="Times New Roman" w:cs="Times New Roman"/>
+          <w:b/>
+          <w:b/>
+          <w:color w:val="000000"/>
+          <w:sz w:val="24"/>
+          <w:szCs w:val="24"/>
+          <w:lang w:val="en-US" w:eastAsia="zxx" w:bidi="ar-SA"/>
+        </w:rPr>
+      </w:pPr>
+      <w:r>
+        <w:rPr>
+          <w:rFonts w:eastAsia="Times New Roman" w:cs="Times New Roman"/>
+          <w:b/>
+          <w:color w:val="000000"/>
+          <w:sz w:val="24"/>
+          <w:szCs w:val="24"/>
+          <w:lang w:val="en-US" w:eastAsia="zxx" w:bidi="ar-SA"/>
+        </w:rPr>
+      </w:r>
+    </w:p>
+    <w:p>
+      <w:pPr>
+        <w:pStyle w:val="Normal"/>
+        <w:widowControl w:val="false"/>
         <w:rPr>
           <w:color w:val="000000"/>
         </w:rPr>
@@ -3720,7 +3050,6 @@
       <w:pPr>
         <w:pStyle w:val="Normal"/>
         <w:widowControl w:val="false"/>
-        <w:autoSpaceDE w:val="false"/>
         <w:rPr>
           <w:rFonts w:eastAsia="Times New Roman" w:cs="Times New Roman"/>
           <w:i/>
@@ -3748,7 +3077,6 @@
       <w:pPr>
         <w:pStyle w:val="Normal"/>
         <w:widowControl w:val="false"/>
-        <w:autoSpaceDE w:val="false"/>
         <w:rPr>
           <w:rFonts w:eastAsia="Times New Roman" w:cs="Times New Roman"/>
           <w:b/>
@@ -3779,14 +3107,13 @@
         <w:widowControl w:val="false"/>
         <w:numPr>
           <w:ilvl w:val="0"/>
-          <w:numId w:val="2"/>
+          <w:numId w:val="1"/>
         </w:numPr>
         <w:tabs>
           <w:tab w:val="left" w:pos="720" w:leader="none"/>
           <w:tab w:val="left" w:pos="1440" w:leader="none"/>
           <w:tab w:val="left" w:pos="1800" w:leader="none"/>
         </w:tabs>
-        <w:autoSpaceDE w:val="false"/>
         <w:ind w:left="720" w:right="0" w:hanging="0"/>
         <w:rPr>
           <w:rFonts w:eastAsia="Times New Roman" w:cs="Times New Roman"/>
@@ -3830,7 +3157,6 @@
           <w:tab w:val="left" w:pos="1440" w:leader="none"/>
           <w:tab w:val="left" w:pos="1800" w:leader="none"/>
         </w:tabs>
-        <w:autoSpaceDE w:val="false"/>
         <w:ind w:left="720" w:right="0" w:hanging="0"/>
         <w:rPr>
           <w:rFonts w:eastAsia="Times New Roman" w:cs="Times New Roman"/>
@@ -3856,14 +3182,13 @@
         <w:widowControl w:val="false"/>
         <w:numPr>
           <w:ilvl w:val="0"/>
-          <w:numId w:val="2"/>
+          <w:numId w:val="1"/>
         </w:numPr>
         <w:tabs>
           <w:tab w:val="left" w:pos="720" w:leader="none"/>
           <w:tab w:val="left" w:pos="1440" w:leader="none"/>
           <w:tab w:val="left" w:pos="1800" w:leader="none"/>
         </w:tabs>
-        <w:autoSpaceDE w:val="false"/>
         <w:ind w:left="720" w:right="0" w:hanging="0"/>
         <w:rPr>
           <w:rFonts w:eastAsia="Times New Roman" w:cs="Times New Roman"/>
@@ -3898,59 +3223,56 @@
       <w:pPr>
         <w:pStyle w:val="Normal"/>
         <w:widowControl w:val="false"/>
-        <w:autoSpaceDE w:val="false"/>
-        <w:rPr>
-          <w:rFonts w:eastAsia="Times New Roman" w:cs="Times New Roman"/>
-          <w:b/>
-          <w:b/>
-          <w:color w:val="000000"/>
-          <w:sz w:val="24"/>
-          <w:szCs w:val="24"/>
-          <w:lang w:val="en-US" w:eastAsia="zxx" w:bidi="ar-SA"/>
-        </w:rPr>
-      </w:pPr>
-      <w:r>
-        <w:rPr>
-          <w:rFonts w:eastAsia="Times New Roman" w:cs="Times New Roman"/>
-          <w:b/>
-          <w:color w:val="000000"/>
-          <w:sz w:val="24"/>
-          <w:szCs w:val="24"/>
-          <w:lang w:val="en-US" w:eastAsia="zxx" w:bidi="ar-SA"/>
-        </w:rPr>
-      </w:r>
-    </w:p>
-    <w:p>
-      <w:pPr>
-        <w:pStyle w:val="Normal"/>
-        <w:widowControl w:val="false"/>
-        <w:autoSpaceDE w:val="false"/>
-        <w:rPr>
-          <w:rFonts w:eastAsia="Times New Roman" w:cs="Times New Roman"/>
-          <w:b/>
-          <w:b/>
-          <w:color w:val="000000"/>
-          <w:sz w:val="24"/>
-          <w:szCs w:val="24"/>
-          <w:lang w:val="en-US" w:eastAsia="zxx" w:bidi="ar-SA"/>
-        </w:rPr>
-      </w:pPr>
-      <w:r>
-        <w:rPr>
-          <w:rFonts w:eastAsia="Times New Roman" w:cs="Times New Roman"/>
-          <w:b/>
-          <w:color w:val="000000"/>
-          <w:sz w:val="24"/>
-          <w:szCs w:val="24"/>
-          <w:lang w:val="en-US" w:eastAsia="zxx" w:bidi="ar-SA"/>
-        </w:rPr>
-      </w:r>
-    </w:p>
-    <w:p>
-      <w:pPr>
-        <w:pStyle w:val="Normal"/>
-        <w:widowControl w:val="false"/>
-        <w:autoSpaceDE w:val="false"/>
+        <w:rPr>
+          <w:rFonts w:eastAsia="Times New Roman" w:cs="Times New Roman"/>
+          <w:b/>
+          <w:b/>
+          <w:color w:val="000000"/>
+          <w:sz w:val="24"/>
+          <w:szCs w:val="24"/>
+          <w:lang w:val="en-US" w:eastAsia="zxx" w:bidi="ar-SA"/>
+        </w:rPr>
+      </w:pPr>
+      <w:r>
+        <w:rPr>
+          <w:rFonts w:eastAsia="Times New Roman" w:cs="Times New Roman"/>
+          <w:b/>
+          <w:color w:val="000000"/>
+          <w:sz w:val="24"/>
+          <w:szCs w:val="24"/>
+          <w:lang w:val="en-US" w:eastAsia="zxx" w:bidi="ar-SA"/>
+        </w:rPr>
+      </w:r>
+    </w:p>
+    <w:p>
+      <w:pPr>
+        <w:pStyle w:val="Normal"/>
+        <w:widowControl w:val="false"/>
+        <w:rPr>
+          <w:rFonts w:eastAsia="Times New Roman" w:cs="Times New Roman"/>
+          <w:b/>
+          <w:b/>
+          <w:color w:val="000000"/>
+          <w:sz w:val="24"/>
+          <w:szCs w:val="24"/>
+          <w:lang w:val="en-US" w:eastAsia="zxx" w:bidi="ar-SA"/>
+        </w:rPr>
+      </w:pPr>
+      <w:r>
+        <w:rPr>
+          <w:rFonts w:eastAsia="Times New Roman" w:cs="Times New Roman"/>
+          <w:b/>
+          <w:color w:val="000000"/>
+          <w:sz w:val="24"/>
+          <w:szCs w:val="24"/>
+          <w:lang w:val="en-US" w:eastAsia="zxx" w:bidi="ar-SA"/>
+        </w:rPr>
+      </w:r>
+    </w:p>
+    <w:p>
+      <w:pPr>
+        <w:pStyle w:val="Normal"/>
+        <w:widowControl w:val="false"/>
         <w:jc w:val="center"/>
         <w:rPr>
           <w:rFonts w:eastAsia="Times New Roman" w:cs="Times New Roman"/>
@@ -3980,7 +3302,6 @@
       <w:pPr>
         <w:pStyle w:val="Normal"/>
         <w:widowControl w:val="false"/>
-        <w:autoSpaceDE w:val="false"/>
         <w:jc w:val="center"/>
         <w:rPr>
           <w:rFonts w:eastAsia="Times New Roman" w:cs="Times New Roman"/>
@@ -4012,7 +3333,6 @@
           <w:tab w:val="center" w:pos="4320" w:leader="none"/>
           <w:tab w:val="right" w:pos="8640" w:leader="none"/>
         </w:tabs>
-        <w:autoSpaceDE w:val="false"/>
         <w:jc w:val="center"/>
         <w:rPr>
           <w:rFonts w:eastAsia="Times New Roman" w:cs="Times New Roman"/>
@@ -4043,17 +3363,8 @@
           <w:tab w:val="center" w:pos="4320" w:leader="none"/>
           <w:tab w:val="right" w:pos="8640" w:leader="none"/>
         </w:tabs>
-        <w:autoSpaceDE w:val="false"/>
         <w:jc w:val="center"/>
-        <w:rPr>
-          <w:rFonts w:eastAsia="Times New Roman" w:cs="Times New Roman"/>
-          <w:b/>
-          <w:b/>
-          <w:color w:val="auto"/>
-          <w:sz w:val="24"/>
-          <w:szCs w:val="24"/>
-          <w:lang w:val="en-US" w:eastAsia="zxx" w:bidi="ar-SA"/>
-        </w:rPr>
+        <w:rPr/>
       </w:pPr>
       <w:hyperlink r:id="rId8">
         <w:r>
@@ -4061,7 +3372,7 @@
             <w:rStyle w:val="InternetLink"/>
             <w:rFonts w:eastAsia="Times New Roman" w:cs="Times New Roman"/>
             <w:b/>
-            <w:color w:val="auto"/>
+            <w:color w:val="00000A"/>
             <w:sz w:val="24"/>
             <w:szCs w:val="24"/>
             <w:lang w:val="en-US" w:eastAsia="zxx" w:bidi="ar-SA"/>
@@ -4110,7 +3421,6 @@
       <w:pPr>
         <w:pStyle w:val="Normal"/>
         <w:widowControl w:val="false"/>
-        <w:autoSpaceDE w:val="false"/>
         <w:rPr>
           <w:rFonts w:eastAsia="Times New Roman" w:cs="Times New Roman"/>
           <w:b/>
@@ -4137,7 +3447,6 @@
       <w:pPr>
         <w:pStyle w:val="Normal"/>
         <w:widowControl w:val="false"/>
-        <w:autoSpaceDE w:val="false"/>
         <w:jc w:val="center"/>
         <w:rPr>
           <w:rFonts w:eastAsia="Times New Roman" w:cs="Times New Roman"/>
@@ -4169,7 +3478,6 @@
           <w:tab w:val="left" w:pos="0" w:leader="none"/>
           <w:tab w:val="left" w:pos="360" w:leader="none"/>
         </w:tabs>
-        <w:autoSpaceDE w:val="false"/>
         <w:jc w:val="center"/>
         <w:rPr>
           <w:rFonts w:eastAsia="Times New Roman" w:cs="Times New Roman"/>
@@ -4201,7 +3509,6 @@
           <w:tab w:val="left" w:pos="0" w:leader="none"/>
           <w:tab w:val="left" w:pos="360" w:leader="none"/>
         </w:tabs>
-        <w:autoSpaceDE w:val="false"/>
         <w:jc w:val="center"/>
         <w:rPr>
           <w:rFonts w:eastAsia="Times New Roman" w:cs="Times New Roman"/>
@@ -4228,7 +3535,6 @@
       <w:pPr>
         <w:pStyle w:val="Normal"/>
         <w:widowControl w:val="false"/>
-        <w:autoSpaceDE w:val="false"/>
         <w:rPr>
           <w:color w:val="000000"/>
         </w:rPr>
@@ -4265,7 +3571,6 @@
       <w:pPr>
         <w:pStyle w:val="Normal"/>
         <w:widowControl w:val="false"/>
-        <w:autoSpaceDE w:val="false"/>
         <w:ind w:left="0" w:right="0" w:firstLine="720"/>
         <w:rPr>
           <w:rFonts w:eastAsia="Times New Roman" w:cs="Times New Roman"/>
@@ -4293,7 +3598,6 @@
       <w:pPr>
         <w:pStyle w:val="Normal"/>
         <w:widowControl w:val="false"/>
-        <w:autoSpaceDE w:val="false"/>
         <w:rPr>
           <w:rFonts w:eastAsia="Times New Roman" w:cs="Times New Roman"/>
           <w:i/>
@@ -4321,14 +3625,13 @@
         <w:widowControl w:val="false"/>
         <w:numPr>
           <w:ilvl w:val="0"/>
-          <w:numId w:val="2"/>
+          <w:numId w:val="1"/>
         </w:numPr>
         <w:tabs>
           <w:tab w:val="left" w:pos="720" w:leader="none"/>
           <w:tab w:val="left" w:pos="1440" w:leader="none"/>
           <w:tab w:val="left" w:pos="1800" w:leader="none"/>
         </w:tabs>
-        <w:autoSpaceDE w:val="false"/>
         <w:ind w:left="720" w:right="0" w:hanging="0"/>
         <w:rPr>
           <w:rFonts w:eastAsia="Times New Roman" w:cs="Times New Roman"/>
@@ -4372,7 +3675,6 @@
           <w:tab w:val="left" w:pos="1440" w:leader="none"/>
           <w:tab w:val="left" w:pos="1800" w:leader="none"/>
         </w:tabs>
-        <w:autoSpaceDE w:val="false"/>
         <w:ind w:left="720" w:right="0" w:hanging="0"/>
         <w:rPr>
           <w:rFonts w:eastAsia="Times New Roman" w:cs="Times New Roman"/>
@@ -4398,14 +3700,13 @@
         <w:widowControl w:val="false"/>
         <w:numPr>
           <w:ilvl w:val="0"/>
-          <w:numId w:val="2"/>
+          <w:numId w:val="1"/>
         </w:numPr>
         <w:tabs>
           <w:tab w:val="left" w:pos="720" w:leader="none"/>
           <w:tab w:val="left" w:pos="1440" w:leader="none"/>
           <w:tab w:val="left" w:pos="1800" w:leader="none"/>
         </w:tabs>
-        <w:autoSpaceDE w:val="false"/>
         <w:ind w:left="720" w:right="0" w:hanging="0"/>
         <w:rPr>
           <w:rFonts w:eastAsia="Times New Roman" w:cs="Times New Roman"/>
@@ -4449,7 +3750,6 @@
           <w:tab w:val="left" w:pos="1440" w:leader="none"/>
           <w:tab w:val="left" w:pos="1800" w:leader="none"/>
         </w:tabs>
-        <w:autoSpaceDE w:val="false"/>
         <w:ind w:left="720" w:right="0" w:hanging="0"/>
         <w:rPr>
           <w:rFonts w:eastAsia="Times New Roman" w:cs="Times New Roman"/>
@@ -4475,14 +3775,13 @@
         <w:widowControl w:val="false"/>
         <w:numPr>
           <w:ilvl w:val="0"/>
-          <w:numId w:val="2"/>
+          <w:numId w:val="1"/>
         </w:numPr>
         <w:tabs>
           <w:tab w:val="left" w:pos="720" w:leader="none"/>
           <w:tab w:val="left" w:pos="1440" w:leader="none"/>
           <w:tab w:val="left" w:pos="1800" w:leader="none"/>
         </w:tabs>
-        <w:autoSpaceDE w:val="false"/>
         <w:ind w:left="720" w:right="0" w:hanging="0"/>
         <w:rPr>
           <w:rFonts w:eastAsia="Times New Roman" w:cs="Times New Roman"/>
@@ -4526,7 +3825,6 @@
           <w:tab w:val="left" w:pos="1440" w:leader="none"/>
           <w:tab w:val="left" w:pos="1800" w:leader="none"/>
         </w:tabs>
-        <w:autoSpaceDE w:val="false"/>
         <w:ind w:left="720" w:right="0" w:hanging="0"/>
         <w:rPr>
           <w:rFonts w:eastAsia="Times New Roman" w:cs="Times New Roman"/>
@@ -4552,14 +3850,13 @@
         <w:widowControl w:val="false"/>
         <w:numPr>
           <w:ilvl w:val="0"/>
-          <w:numId w:val="2"/>
+          <w:numId w:val="1"/>
         </w:numPr>
         <w:tabs>
           <w:tab w:val="left" w:pos="720" w:leader="none"/>
           <w:tab w:val="left" w:pos="1440" w:leader="none"/>
           <w:tab w:val="left" w:pos="1800" w:leader="none"/>
         </w:tabs>
-        <w:autoSpaceDE w:val="false"/>
         <w:ind w:left="720" w:right="0" w:hanging="0"/>
         <w:rPr>
           <w:rFonts w:eastAsia="Times New Roman" w:cs="Times New Roman"/>
@@ -4603,7 +3900,6 @@
           <w:tab w:val="left" w:pos="1440" w:leader="none"/>
           <w:tab w:val="left" w:pos="1800" w:leader="none"/>
         </w:tabs>
-        <w:autoSpaceDE w:val="false"/>
         <w:ind w:left="720" w:right="0" w:hanging="0"/>
         <w:rPr>
           <w:rFonts w:eastAsia="Times New Roman" w:cs="Times New Roman"/>
@@ -4629,14 +3925,13 @@
         <w:widowControl w:val="false"/>
         <w:numPr>
           <w:ilvl w:val="0"/>
-          <w:numId w:val="2"/>
+          <w:numId w:val="1"/>
         </w:numPr>
         <w:tabs>
           <w:tab w:val="left" w:pos="720" w:leader="none"/>
           <w:tab w:val="left" w:pos="1440" w:leader="none"/>
           <w:tab w:val="left" w:pos="1800" w:leader="none"/>
         </w:tabs>
-        <w:autoSpaceDE w:val="false"/>
         <w:ind w:left="720" w:right="0" w:hanging="0"/>
         <w:rPr>
           <w:rFonts w:eastAsia="Times New Roman" w:cs="Times New Roman"/>
@@ -4680,7 +3975,6 @@
           <w:tab w:val="left" w:pos="1440" w:leader="none"/>
           <w:tab w:val="left" w:pos="1800" w:leader="none"/>
         </w:tabs>
-        <w:autoSpaceDE w:val="false"/>
         <w:ind w:left="720" w:right="0" w:hanging="0"/>
         <w:rPr>
           <w:rFonts w:eastAsia="Times New Roman" w:cs="Times New Roman"/>
@@ -4706,14 +4000,13 @@
         <w:widowControl w:val="false"/>
         <w:numPr>
           <w:ilvl w:val="0"/>
-          <w:numId w:val="2"/>
+          <w:numId w:val="1"/>
         </w:numPr>
         <w:tabs>
           <w:tab w:val="left" w:pos="720" w:leader="none"/>
           <w:tab w:val="left" w:pos="1440" w:leader="none"/>
           <w:tab w:val="left" w:pos="1800" w:leader="none"/>
         </w:tabs>
-        <w:autoSpaceDE w:val="false"/>
         <w:ind w:left="720" w:right="0" w:hanging="0"/>
         <w:rPr>
           <w:rFonts w:eastAsia="Times New Roman" w:cs="Times New Roman"/>
@@ -4748,7 +4041,6 @@
       <w:pPr>
         <w:pStyle w:val="Normal"/>
         <w:widowControl w:val="false"/>
-        <w:autoSpaceDE w:val="false"/>
         <w:jc w:val="center"/>
         <w:rPr>
           <w:rFonts w:eastAsia="Times New Roman" w:cs="Times New Roman"/>
@@ -4772,30 +4064,28 @@
       <w:pPr>
         <w:pStyle w:val="Normal"/>
         <w:widowControl w:val="false"/>
-        <w:autoSpaceDE w:val="false"/>
-        <w:rPr>
-          <w:rFonts w:eastAsia="Times New Roman" w:cs="Times New Roman"/>
-          <w:color w:val="000000"/>
-          <w:sz w:val="24"/>
-          <w:szCs w:val="24"/>
-          <w:lang w:val="en-US" w:eastAsia="zxx" w:bidi="ar-SA"/>
-        </w:rPr>
-      </w:pPr>
-      <w:r>
-        <w:rPr>
-          <w:rFonts w:eastAsia="Times New Roman" w:cs="Times New Roman"/>
-          <w:color w:val="000000"/>
-          <w:sz w:val="24"/>
-          <w:szCs w:val="24"/>
-          <w:lang w:val="en-US" w:eastAsia="zxx" w:bidi="ar-SA"/>
-        </w:rPr>
-      </w:r>
-    </w:p>
-    <w:p>
-      <w:pPr>
-        <w:pStyle w:val="Normal"/>
-        <w:widowControl w:val="false"/>
-        <w:autoSpaceDE w:val="false"/>
+        <w:rPr>
+          <w:rFonts w:eastAsia="Times New Roman" w:cs="Times New Roman"/>
+          <w:color w:val="000000"/>
+          <w:sz w:val="24"/>
+          <w:szCs w:val="24"/>
+          <w:lang w:val="en-US" w:eastAsia="zxx" w:bidi="ar-SA"/>
+        </w:rPr>
+      </w:pPr>
+      <w:r>
+        <w:rPr>
+          <w:rFonts w:eastAsia="Times New Roman" w:cs="Times New Roman"/>
+          <w:color w:val="000000"/>
+          <w:sz w:val="24"/>
+          <w:szCs w:val="24"/>
+          <w:lang w:val="en-US" w:eastAsia="zxx" w:bidi="ar-SA"/>
+        </w:rPr>
+      </w:r>
+    </w:p>
+    <w:p>
+      <w:pPr>
+        <w:pStyle w:val="Normal"/>
+        <w:widowControl w:val="false"/>
         <w:rPr>
           <w:color w:val="000000"/>
         </w:rPr>
@@ -4833,7 +4123,6 @@
       <w:pPr>
         <w:pStyle w:val="Normal"/>
         <w:widowControl w:val="false"/>
-        <w:autoSpaceDE w:val="false"/>
         <w:ind w:left="720" w:right="0" w:hanging="0"/>
         <w:rPr>
           <w:rFonts w:eastAsia="Times New Roman" w:cs="Times New Roman"/>
@@ -4861,7 +4150,6 @@
       <w:pPr>
         <w:pStyle w:val="Normal"/>
         <w:widowControl w:val="false"/>
-        <w:autoSpaceDE w:val="false"/>
         <w:rPr>
           <w:rFonts w:eastAsia="Times New Roman" w:cs="Times New Roman"/>
           <w:i/>
@@ -4889,14 +4177,13 @@
         <w:widowControl w:val="false"/>
         <w:numPr>
           <w:ilvl w:val="0"/>
-          <w:numId w:val="2"/>
+          <w:numId w:val="1"/>
         </w:numPr>
         <w:tabs>
           <w:tab w:val="left" w:pos="720" w:leader="none"/>
           <w:tab w:val="left" w:pos="1440" w:leader="none"/>
           <w:tab w:val="left" w:pos="1800" w:leader="none"/>
         </w:tabs>
-        <w:autoSpaceDE w:val="false"/>
         <w:ind w:left="720" w:right="0" w:hanging="0"/>
         <w:rPr>
           <w:rFonts w:eastAsia="Times New Roman" w:cs="Times New Roman"/>
@@ -4940,7 +4227,6 @@
           <w:tab w:val="left" w:pos="1440" w:leader="none"/>
           <w:tab w:val="left" w:pos="1800" w:leader="none"/>
         </w:tabs>
-        <w:autoSpaceDE w:val="false"/>
         <w:ind w:left="720" w:right="0" w:hanging="0"/>
         <w:rPr>
           <w:rFonts w:eastAsia="Times New Roman" w:cs="Times New Roman"/>
@@ -4966,14 +4252,13 @@
         <w:widowControl w:val="false"/>
         <w:numPr>
           <w:ilvl w:val="0"/>
-          <w:numId w:val="2"/>
+          <w:numId w:val="1"/>
         </w:numPr>
         <w:tabs>
           <w:tab w:val="left" w:pos="720" w:leader="none"/>
           <w:tab w:val="left" w:pos="1440" w:leader="none"/>
           <w:tab w:val="left" w:pos="1800" w:leader="none"/>
         </w:tabs>
-        <w:autoSpaceDE w:val="false"/>
         <w:ind w:left="720" w:right="0" w:hanging="0"/>
         <w:rPr>
           <w:rFonts w:eastAsia="Times New Roman" w:cs="Times New Roman"/>
@@ -5017,7 +4302,6 @@
           <w:tab w:val="left" w:pos="1440" w:leader="none"/>
           <w:tab w:val="left" w:pos="1800" w:leader="none"/>
         </w:tabs>
-        <w:autoSpaceDE w:val="false"/>
         <w:ind w:left="720" w:right="0" w:hanging="0"/>
         <w:rPr>
           <w:rFonts w:eastAsia="Times New Roman" w:cs="Times New Roman"/>
@@ -5043,14 +4327,13 @@
         <w:widowControl w:val="false"/>
         <w:numPr>
           <w:ilvl w:val="0"/>
-          <w:numId w:val="2"/>
+          <w:numId w:val="1"/>
         </w:numPr>
         <w:tabs>
           <w:tab w:val="left" w:pos="720" w:leader="none"/>
           <w:tab w:val="left" w:pos="1440" w:leader="none"/>
           <w:tab w:val="left" w:pos="1800" w:leader="none"/>
         </w:tabs>
-        <w:autoSpaceDE w:val="false"/>
         <w:ind w:left="720" w:right="0" w:hanging="0"/>
         <w:rPr>
           <w:rFonts w:eastAsia="Times New Roman" w:cs="Times New Roman"/>
@@ -5094,7 +4377,6 @@
           <w:tab w:val="left" w:pos="1440" w:leader="none"/>
           <w:tab w:val="left" w:pos="1800" w:leader="none"/>
         </w:tabs>
-        <w:autoSpaceDE w:val="false"/>
         <w:ind w:left="720" w:right="0" w:hanging="0"/>
         <w:rPr>
           <w:rFonts w:eastAsia="Times New Roman" w:cs="Times New Roman"/>
@@ -5120,14 +4402,13 @@
         <w:widowControl w:val="false"/>
         <w:numPr>
           <w:ilvl w:val="0"/>
-          <w:numId w:val="2"/>
+          <w:numId w:val="1"/>
         </w:numPr>
         <w:tabs>
           <w:tab w:val="left" w:pos="720" w:leader="none"/>
           <w:tab w:val="left" w:pos="1440" w:leader="none"/>
           <w:tab w:val="left" w:pos="1800" w:leader="none"/>
         </w:tabs>
-        <w:autoSpaceDE w:val="false"/>
         <w:ind w:left="720" w:right="0" w:hanging="0"/>
         <w:rPr>
           <w:rFonts w:eastAsia="Times New Roman" w:cs="Times New Roman"/>
@@ -5171,7 +4452,6 @@
           <w:tab w:val="left" w:pos="1440" w:leader="none"/>
           <w:tab w:val="left" w:pos="1800" w:leader="none"/>
         </w:tabs>
-        <w:autoSpaceDE w:val="false"/>
         <w:ind w:left="720" w:right="0" w:hanging="0"/>
         <w:rPr>
           <w:rFonts w:eastAsia="Times New Roman" w:cs="Times New Roman"/>
@@ -5197,14 +4477,13 @@
         <w:widowControl w:val="false"/>
         <w:numPr>
           <w:ilvl w:val="0"/>
-          <w:numId w:val="2"/>
+          <w:numId w:val="1"/>
         </w:numPr>
         <w:tabs>
           <w:tab w:val="left" w:pos="720" w:leader="none"/>
           <w:tab w:val="left" w:pos="1440" w:leader="none"/>
           <w:tab w:val="left" w:pos="1800" w:leader="none"/>
         </w:tabs>
-        <w:autoSpaceDE w:val="false"/>
         <w:ind w:left="720" w:right="0" w:hanging="0"/>
         <w:rPr>
           <w:rFonts w:eastAsia="Times New Roman" w:cs="Times New Roman"/>
@@ -5244,7 +4523,6 @@
           <w:tab w:val="left" w:pos="1440" w:leader="none"/>
           <w:tab w:val="left" w:pos="1800" w:leader="none"/>
         </w:tabs>
-        <w:autoSpaceDE w:val="false"/>
         <w:ind w:left="720" w:right="0" w:hanging="0"/>
         <w:rPr>
           <w:rFonts w:eastAsia="Times New Roman" w:cs="Times New Roman"/>
@@ -5276,7 +4554,6 @@
           <w:tab w:val="left" w:pos="1440" w:leader="none"/>
           <w:tab w:val="left" w:pos="1800" w:leader="none"/>
         </w:tabs>
-        <w:autoSpaceDE w:val="false"/>
         <w:ind w:left="720" w:right="0" w:hanging="0"/>
         <w:rPr>
           <w:rFonts w:eastAsia="Times New Roman" w:cs="Times New Roman"/>
@@ -5306,7 +4583,6 @@
       <w:pPr>
         <w:pStyle w:val="Normal"/>
         <w:widowControl w:val="false"/>
-        <w:autoSpaceDE w:val="false"/>
         <w:jc w:val="center"/>
         <w:rPr>
           <w:rFonts w:eastAsia="Times New Roman" w:cs="Times New Roman"/>
@@ -5338,7 +4614,6 @@
           <w:tab w:val="center" w:pos="4320" w:leader="none"/>
           <w:tab w:val="right" w:pos="8640" w:leader="none"/>
         </w:tabs>
-        <w:autoSpaceDE w:val="false"/>
         <w:jc w:val="center"/>
         <w:rPr>
           <w:rFonts w:eastAsia="Times New Roman" w:cs="Times New Roman"/>
@@ -5369,17 +4644,8 @@
           <w:tab w:val="center" w:pos="4320" w:leader="none"/>
           <w:tab w:val="right" w:pos="8640" w:leader="none"/>
         </w:tabs>
-        <w:autoSpaceDE w:val="false"/>
         <w:jc w:val="center"/>
-        <w:rPr>
-          <w:rFonts w:eastAsia="Times New Roman" w:cs="Times New Roman"/>
-          <w:b/>
-          <w:b/>
-          <w:color w:val="auto"/>
-          <w:sz w:val="24"/>
-          <w:szCs w:val="24"/>
-          <w:lang w:val="en-US" w:eastAsia="zxx" w:bidi="ar-SA"/>
-        </w:rPr>
+        <w:rPr/>
       </w:pPr>
       <w:hyperlink r:id="rId10">
         <w:r>
@@ -5387,7 +4653,7 @@
             <w:rStyle w:val="InternetLink"/>
             <w:rFonts w:eastAsia="Times New Roman" w:cs="Times New Roman"/>
             <w:b/>
-            <w:color w:val="auto"/>
+            <w:color w:val="00000A"/>
             <w:sz w:val="24"/>
             <w:szCs w:val="24"/>
             <w:lang w:val="en-US" w:eastAsia="zxx" w:bidi="ar-SA"/>
@@ -5425,7 +4691,6 @@
       <w:pPr>
         <w:pStyle w:val="Normal"/>
         <w:widowControl w:val="false"/>
-        <w:autoSpaceDE w:val="false"/>
         <w:rPr>
           <w:rFonts w:eastAsia="Times New Roman" w:cs="Times New Roman"/>
           <w:b/>
@@ -5452,7 +4717,6 @@
       <w:pPr>
         <w:pStyle w:val="Normal"/>
         <w:widowControl w:val="false"/>
-        <w:autoSpaceDE w:val="false"/>
         <w:jc w:val="center"/>
         <w:rPr>
           <w:rFonts w:eastAsia="Times New Roman" w:cs="Times New Roman"/>
@@ -5484,7 +4748,6 @@
           <w:tab w:val="left" w:pos="0" w:leader="none"/>
           <w:tab w:val="left" w:pos="360" w:leader="none"/>
         </w:tabs>
-        <w:autoSpaceDE w:val="false"/>
         <w:jc w:val="center"/>
         <w:rPr>
           <w:rFonts w:eastAsia="Times New Roman" w:cs="Times New Roman"/>
@@ -5516,7 +4779,6 @@
           <w:tab w:val="left" w:pos="0" w:leader="none"/>
           <w:tab w:val="left" w:pos="360" w:leader="none"/>
         </w:tabs>
-        <w:autoSpaceDE w:val="false"/>
         <w:ind w:left="720" w:right="0" w:hanging="0"/>
         <w:jc w:val="center"/>
         <w:rPr>
@@ -5544,7 +4806,6 @@
       <w:pPr>
         <w:pStyle w:val="Normal"/>
         <w:widowControl w:val="false"/>
-        <w:autoSpaceDE w:val="false"/>
         <w:rPr>
           <w:color w:val="000000"/>
         </w:rPr>
@@ -5581,7 +4842,6 @@
       <w:pPr>
         <w:pStyle w:val="Normal"/>
         <w:widowControl w:val="false"/>
-        <w:autoSpaceDE w:val="false"/>
         <w:ind w:left="0" w:right="0" w:firstLine="720"/>
         <w:rPr>
           <w:rFonts w:eastAsia="Times New Roman" w:cs="Times New Roman"/>
@@ -5609,7 +4869,6 @@
       <w:pPr>
         <w:pStyle w:val="Normal"/>
         <w:widowControl w:val="false"/>
-        <w:autoSpaceDE w:val="false"/>
         <w:rPr>
           <w:rFonts w:eastAsia="Times New Roman" w:cs="Times New Roman"/>
           <w:i/>
@@ -5637,14 +4896,13 @@
         <w:widowControl w:val="false"/>
         <w:numPr>
           <w:ilvl w:val="0"/>
-          <w:numId w:val="2"/>
+          <w:numId w:val="1"/>
         </w:numPr>
         <w:tabs>
           <w:tab w:val="left" w:pos="720" w:leader="none"/>
           <w:tab w:val="left" w:pos="1440" w:leader="none"/>
           <w:tab w:val="left" w:pos="1800" w:leader="none"/>
         </w:tabs>
-        <w:autoSpaceDE w:val="false"/>
         <w:ind w:left="720" w:right="0" w:hanging="0"/>
         <w:rPr>
           <w:rFonts w:eastAsia="Times New Roman" w:cs="Times New Roman"/>
@@ -5688,7 +4946,6 @@
           <w:tab w:val="left" w:pos="1440" w:leader="none"/>
           <w:tab w:val="left" w:pos="1800" w:leader="none"/>
         </w:tabs>
-        <w:autoSpaceDE w:val="false"/>
         <w:ind w:left="720" w:right="0" w:hanging="0"/>
         <w:rPr>
           <w:rFonts w:eastAsia="Times New Roman" w:cs="Times New Roman"/>
@@ -5714,14 +4971,13 @@
         <w:widowControl w:val="false"/>
         <w:numPr>
           <w:ilvl w:val="0"/>
-          <w:numId w:val="2"/>
+          <w:numId w:val="1"/>
         </w:numPr>
         <w:tabs>
           <w:tab w:val="left" w:pos="720" w:leader="none"/>
           <w:tab w:val="left" w:pos="1440" w:leader="none"/>
           <w:tab w:val="left" w:pos="1800" w:leader="none"/>
         </w:tabs>
-        <w:autoSpaceDE w:val="false"/>
         <w:ind w:left="720" w:right="0" w:hanging="0"/>
         <w:rPr>
           <w:rFonts w:eastAsia="Times New Roman" w:cs="Times New Roman"/>
@@ -5765,7 +5021,6 @@
           <w:tab w:val="left" w:pos="1440" w:leader="none"/>
           <w:tab w:val="left" w:pos="1800" w:leader="none"/>
         </w:tabs>
-        <w:autoSpaceDE w:val="false"/>
         <w:ind w:left="720" w:right="0" w:hanging="0"/>
         <w:rPr>
           <w:rFonts w:eastAsia="Times New Roman" w:cs="Times New Roman"/>
@@ -5791,15 +5046,14 @@
         <w:widowControl w:val="false"/>
         <w:numPr>
           <w:ilvl w:val="0"/>
-          <w:numId w:val="2"/>
+          <w:numId w:val="1"/>
         </w:numPr>
         <w:tabs>
           <w:tab w:val="left" w:pos="720" w:leader="none"/>
           <w:tab w:val="left" w:pos="1440" w:leader="none"/>
           <w:tab w:val="left" w:pos="1800" w:leader="none"/>
         </w:tabs>
-        <w:autoSpaceDE w:val="false"/>
-        <w:ind w:left="720" w:right="-15" w:hanging="0"/>
+        <w:ind w:left="720" w:right="0" w:hanging="0"/>
         <w:rPr>
           <w:color w:val="000000"/>
         </w:rPr>
@@ -5832,7 +5086,6 @@
       <w:pPr>
         <w:pStyle w:val="Normal"/>
         <w:widowControl w:val="false"/>
-        <w:autoSpaceDE w:val="false"/>
         <w:jc w:val="center"/>
         <w:rPr>
           <w:rFonts w:eastAsia="Times New Roman" w:cs="Times New Roman"/>
@@ -5859,32 +5112,20 @@
       <w:pPr>
         <w:pStyle w:val="Normal"/>
         <w:widowControl w:val="false"/>
-        <w:autoSpaceDE w:val="false"/>
-        <w:rPr>
-          <w:color w:val="000000"/>
-        </w:rPr>
-      </w:pPr>
-      <w:r>
-        <w:rPr>
-          <w:rFonts w:eastAsia="Times New Roman" w:cs="Times New Roman"/>
-          <w:b/>
-          <w:color w:val="000000"/>
-          <w:sz w:val="24"/>
-          <w:szCs w:val="24"/>
-          <w:lang w:val="en-US" w:eastAsia="zxx" w:bidi="ar-SA"/>
-        </w:rPr>
-        <w:t xml:space="preserve">The Helios Group, Inc. / </w:t>
-      </w:r>
-      <w:r>
-        <w:rPr>
-          <w:rFonts w:eastAsia="Times New Roman" w:cs="Times New Roman"/>
-          <w:b/>
-          <w:color w:val="000000"/>
-          <w:sz w:val="24"/>
-          <w:szCs w:val="24"/>
-          <w:lang w:val="en-US" w:eastAsia="zxx" w:bidi="ar-SA"/>
-        </w:rPr>
-        <w:t>Bear Stearns, Inc.</w:t>
+        <w:rPr>
+          <w:color w:val="000000"/>
+        </w:rPr>
+      </w:pPr>
+      <w:r>
+        <w:rPr>
+          <w:rFonts w:eastAsia="Times New Roman" w:cs="Times New Roman"/>
+          <w:b/>
+          <w:color w:val="000000"/>
+          <w:sz w:val="24"/>
+          <w:szCs w:val="24"/>
+          <w:lang w:val="en-US" w:eastAsia="zxx" w:bidi="ar-SA"/>
+        </w:rPr>
+        <w:t>The Helios Group, Inc. / Bear Stearns, Inc.</w:t>
       </w:r>
       <w:r>
         <w:rPr>
@@ -5904,7 +5145,6 @@
       <w:pPr>
         <w:pStyle w:val="Normal"/>
         <w:widowControl w:val="false"/>
-        <w:autoSpaceDE w:val="false"/>
         <w:ind w:left="720" w:right="0" w:hanging="0"/>
         <w:rPr>
           <w:rFonts w:eastAsia="Times New Roman" w:cs="Times New Roman"/>
@@ -5925,36 +5165,13 @@
           <w:szCs w:val="24"/>
           <w:lang w:val="en-US" w:eastAsia="zxx" w:bidi="ar-SA"/>
         </w:rPr>
-        <w:t>A financial trading firm that utilize</w:t>
-      </w:r>
-      <w:r>
-        <w:rPr>
-          <w:rFonts w:eastAsia="Times New Roman" w:cs="Times New Roman"/>
-          <w:i/>
-          <w:color w:val="000000"/>
-          <w:sz w:val="24"/>
-          <w:szCs w:val="24"/>
-          <w:lang w:val="en-US" w:eastAsia="zxx" w:bidi="ar-SA"/>
-        </w:rPr>
-        <w:t>d</w:t>
-      </w:r>
-      <w:r>
-        <w:rPr>
-          <w:rFonts w:eastAsia="Times New Roman" w:cs="Times New Roman"/>
-          <w:i/>
-          <w:color w:val="000000"/>
-          <w:sz w:val="24"/>
-          <w:szCs w:val="24"/>
-          <w:lang w:val="en-US" w:eastAsia="zxx" w:bidi="ar-SA"/>
-        </w:rPr>
-        <w:t xml:space="preserve"> cutting-edge technology to gain an advantage in European and U.S. options markets.</w:t>
-      </w:r>
-    </w:p>
-    <w:p>
-      <w:pPr>
-        <w:pStyle w:val="Normal"/>
-        <w:widowControl w:val="false"/>
-        <w:autoSpaceDE w:val="false"/>
+        <w:t>A financial trading firm that utilized cutting-edge technology to gain an advantage in European and U.S. options markets.</w:t>
+      </w:r>
+    </w:p>
+    <w:p>
+      <w:pPr>
+        <w:pStyle w:val="Normal"/>
+        <w:widowControl w:val="false"/>
         <w:rPr>
           <w:rFonts w:eastAsia="Times New Roman" w:cs="Times New Roman"/>
           <w:i/>
@@ -5982,14 +5199,13 @@
         <w:widowControl w:val="false"/>
         <w:numPr>
           <w:ilvl w:val="0"/>
-          <w:numId w:val="2"/>
+          <w:numId w:val="1"/>
         </w:numPr>
         <w:tabs>
           <w:tab w:val="left" w:pos="720" w:leader="none"/>
           <w:tab w:val="left" w:pos="1440" w:leader="none"/>
           <w:tab w:val="left" w:pos="1800" w:leader="none"/>
         </w:tabs>
-        <w:autoSpaceDE w:val="false"/>
         <w:ind w:left="720" w:right="0" w:hanging="0"/>
         <w:rPr>
           <w:rFonts w:eastAsia="Times New Roman" w:cs="Times New Roman"/>
@@ -6033,7 +5249,6 @@
           <w:tab w:val="left" w:pos="1440" w:leader="none"/>
           <w:tab w:val="left" w:pos="1800" w:leader="none"/>
         </w:tabs>
-        <w:autoSpaceDE w:val="false"/>
         <w:ind w:left="720" w:right="0" w:hanging="0"/>
         <w:rPr>
           <w:rFonts w:eastAsia="Times New Roman" w:cs="Times New Roman"/>
@@ -6059,14 +5274,13 @@
         <w:widowControl w:val="false"/>
         <w:numPr>
           <w:ilvl w:val="0"/>
-          <w:numId w:val="2"/>
+          <w:numId w:val="1"/>
         </w:numPr>
         <w:tabs>
           <w:tab w:val="left" w:pos="720" w:leader="none"/>
           <w:tab w:val="left" w:pos="1440" w:leader="none"/>
           <w:tab w:val="left" w:pos="1800" w:leader="none"/>
         </w:tabs>
-        <w:autoSpaceDE w:val="false"/>
         <w:ind w:left="720" w:right="0" w:hanging="0"/>
         <w:rPr>
           <w:rFonts w:eastAsia="Times New Roman" w:cs="Times New Roman"/>
@@ -6110,7 +5324,6 @@
           <w:tab w:val="left" w:pos="1440" w:leader="none"/>
           <w:tab w:val="left" w:pos="1800" w:leader="none"/>
         </w:tabs>
-        <w:autoSpaceDE w:val="false"/>
         <w:ind w:left="720" w:right="0" w:hanging="0"/>
         <w:rPr>
           <w:rFonts w:eastAsia="Times New Roman" w:cs="Times New Roman"/>
@@ -6136,14 +5349,13 @@
         <w:widowControl w:val="false"/>
         <w:numPr>
           <w:ilvl w:val="0"/>
-          <w:numId w:val="2"/>
+          <w:numId w:val="1"/>
         </w:numPr>
         <w:tabs>
           <w:tab w:val="left" w:pos="720" w:leader="none"/>
           <w:tab w:val="left" w:pos="1440" w:leader="none"/>
           <w:tab w:val="left" w:pos="1800" w:leader="none"/>
         </w:tabs>
-        <w:autoSpaceDE w:val="false"/>
         <w:ind w:left="720" w:right="0" w:hanging="0"/>
         <w:rPr>
           <w:rFonts w:eastAsia="Times New Roman" w:cs="Times New Roman"/>
@@ -6178,33 +5390,31 @@
       <w:pPr>
         <w:pStyle w:val="Normal"/>
         <w:widowControl w:val="false"/>
-        <w:autoSpaceDE w:val="false"/>
-        <w:rPr>
-          <w:rFonts w:eastAsia="Times New Roman" w:cs="Times New Roman"/>
-          <w:b/>
-          <w:b/>
-          <w:color w:val="000000"/>
-          <w:sz w:val="24"/>
-          <w:szCs w:val="24"/>
-          <w:lang w:val="en-US" w:eastAsia="zxx" w:bidi="ar-SA"/>
-        </w:rPr>
-      </w:pPr>
-      <w:r>
-        <w:rPr>
-          <w:rFonts w:eastAsia="Times New Roman" w:cs="Times New Roman"/>
-          <w:b/>
-          <w:color w:val="000000"/>
-          <w:sz w:val="24"/>
-          <w:szCs w:val="24"/>
-          <w:lang w:val="en-US" w:eastAsia="zxx" w:bidi="ar-SA"/>
-        </w:rPr>
-      </w:r>
-    </w:p>
-    <w:p>
-      <w:pPr>
-        <w:pStyle w:val="Normal"/>
-        <w:widowControl w:val="false"/>
-        <w:autoSpaceDE w:val="false"/>
+        <w:rPr>
+          <w:rFonts w:eastAsia="Times New Roman" w:cs="Times New Roman"/>
+          <w:b/>
+          <w:b/>
+          <w:color w:val="000000"/>
+          <w:sz w:val="24"/>
+          <w:szCs w:val="24"/>
+          <w:lang w:val="en-US" w:eastAsia="zxx" w:bidi="ar-SA"/>
+        </w:rPr>
+      </w:pPr>
+      <w:r>
+        <w:rPr>
+          <w:rFonts w:eastAsia="Times New Roman" w:cs="Times New Roman"/>
+          <w:b/>
+          <w:color w:val="000000"/>
+          <w:sz w:val="24"/>
+          <w:szCs w:val="24"/>
+          <w:lang w:val="en-US" w:eastAsia="zxx" w:bidi="ar-SA"/>
+        </w:rPr>
+      </w:r>
+    </w:p>
+    <w:p>
+      <w:pPr>
+        <w:pStyle w:val="Normal"/>
+        <w:widowControl w:val="false"/>
         <w:rPr>
           <w:color w:val="000000"/>
         </w:rPr>
@@ -6240,7 +5450,6 @@
       <w:pPr>
         <w:pStyle w:val="Normal"/>
         <w:widowControl w:val="false"/>
-        <w:autoSpaceDE w:val="false"/>
         <w:rPr>
           <w:rFonts w:eastAsia="Times New Roman" w:cs="Times New Roman"/>
           <w:i/>
@@ -6268,7 +5477,6 @@
       <w:pPr>
         <w:pStyle w:val="Normal"/>
         <w:widowControl w:val="false"/>
-        <w:autoSpaceDE w:val="false"/>
         <w:rPr>
           <w:rFonts w:eastAsia="Times New Roman" w:cs="Times New Roman"/>
           <w:i/>
@@ -6296,14 +5504,13 @@
         <w:widowControl w:val="false"/>
         <w:numPr>
           <w:ilvl w:val="0"/>
-          <w:numId w:val="2"/>
+          <w:numId w:val="1"/>
         </w:numPr>
         <w:tabs>
           <w:tab w:val="left" w:pos="720" w:leader="none"/>
           <w:tab w:val="left" w:pos="1440" w:leader="none"/>
           <w:tab w:val="left" w:pos="1800" w:leader="none"/>
         </w:tabs>
-        <w:autoSpaceDE w:val="false"/>
         <w:ind w:left="720" w:right="0" w:hanging="0"/>
         <w:rPr>
           <w:rFonts w:eastAsia="Times New Roman" w:cs="Times New Roman"/>
@@ -6347,7 +5554,6 @@
           <w:tab w:val="left" w:pos="1440" w:leader="none"/>
           <w:tab w:val="left" w:pos="1800" w:leader="none"/>
         </w:tabs>
-        <w:autoSpaceDE w:val="false"/>
         <w:ind w:left="720" w:right="0" w:hanging="0"/>
         <w:rPr>
           <w:rFonts w:eastAsia="Times New Roman" w:cs="Times New Roman"/>
@@ -6373,14 +5579,13 @@
         <w:widowControl w:val="false"/>
         <w:numPr>
           <w:ilvl w:val="0"/>
-          <w:numId w:val="2"/>
+          <w:numId w:val="1"/>
         </w:numPr>
         <w:tabs>
           <w:tab w:val="left" w:pos="720" w:leader="none"/>
           <w:tab w:val="left" w:pos="1440" w:leader="none"/>
           <w:tab w:val="left" w:pos="1800" w:leader="none"/>
         </w:tabs>
-        <w:autoSpaceDE w:val="false"/>
         <w:ind w:left="720" w:right="0" w:hanging="0"/>
         <w:rPr>
           <w:rFonts w:eastAsia="Times New Roman" w:cs="Times New Roman"/>
@@ -6424,7 +5629,6 @@
           <w:tab w:val="left" w:pos="1440" w:leader="none"/>
           <w:tab w:val="left" w:pos="1800" w:leader="none"/>
         </w:tabs>
-        <w:autoSpaceDE w:val="false"/>
         <w:ind w:left="720" w:right="0" w:hanging="0"/>
         <w:rPr>
           <w:rFonts w:eastAsia="Times New Roman" w:cs="Times New Roman"/>
@@ -6450,14 +5654,13 @@
         <w:widowControl w:val="false"/>
         <w:numPr>
           <w:ilvl w:val="0"/>
-          <w:numId w:val="2"/>
+          <w:numId w:val="1"/>
         </w:numPr>
         <w:tabs>
           <w:tab w:val="left" w:pos="720" w:leader="none"/>
           <w:tab w:val="left" w:pos="1440" w:leader="none"/>
           <w:tab w:val="left" w:pos="1800" w:leader="none"/>
         </w:tabs>
-        <w:autoSpaceDE w:val="false"/>
         <w:ind w:left="720" w:right="0" w:hanging="0"/>
         <w:rPr>
           <w:rFonts w:eastAsia="Times New Roman" w:cs="Times New Roman"/>
@@ -6492,103 +5695,98 @@
       <w:pPr>
         <w:pStyle w:val="Normal"/>
         <w:widowControl w:val="false"/>
-        <w:autoSpaceDE w:val="false"/>
-        <w:ind w:left="720" w:right="0" w:hanging="0"/>
-        <w:rPr>
-          <w:rFonts w:eastAsia="Times New Roman" w:cs="Times New Roman"/>
-          <w:color w:val="000000"/>
-          <w:sz w:val="24"/>
-          <w:szCs w:val="24"/>
-          <w:lang w:val="en-US" w:eastAsia="zxx" w:bidi="ar-SA"/>
-        </w:rPr>
-      </w:pPr>
-      <w:r>
-        <w:rPr>
-          <w:rFonts w:eastAsia="Times New Roman" w:cs="Times New Roman"/>
-          <w:color w:val="000000"/>
-          <w:sz w:val="24"/>
-          <w:szCs w:val="24"/>
-          <w:lang w:val="en-US" w:eastAsia="zxx" w:bidi="ar-SA"/>
-        </w:rPr>
-      </w:r>
-    </w:p>
-    <w:p>
-      <w:pPr>
-        <w:pStyle w:val="Normal"/>
-        <w:widowControl w:val="false"/>
-        <w:autoSpaceDE w:val="false"/>
-        <w:ind w:left="720" w:right="0" w:hanging="0"/>
-        <w:rPr>
-          <w:rFonts w:eastAsia="Times New Roman" w:cs="Times New Roman"/>
-          <w:color w:val="000000"/>
-          <w:sz w:val="24"/>
-          <w:szCs w:val="24"/>
-          <w:lang w:val="en-US" w:eastAsia="zxx" w:bidi="ar-SA"/>
-        </w:rPr>
-      </w:pPr>
-      <w:r>
-        <w:rPr>
-          <w:rFonts w:eastAsia="Times New Roman" w:cs="Times New Roman"/>
-          <w:color w:val="000000"/>
-          <w:sz w:val="24"/>
-          <w:szCs w:val="24"/>
-          <w:lang w:val="en-US" w:eastAsia="zxx" w:bidi="ar-SA"/>
-        </w:rPr>
-      </w:r>
-    </w:p>
-    <w:p>
-      <w:pPr>
-        <w:pStyle w:val="Normal"/>
-        <w:widowControl w:val="false"/>
-        <w:autoSpaceDE w:val="false"/>
-        <w:ind w:left="720" w:right="0" w:hanging="0"/>
-        <w:rPr>
-          <w:rFonts w:eastAsia="Times New Roman" w:cs="Times New Roman"/>
-          <w:color w:val="000000"/>
-          <w:sz w:val="24"/>
-          <w:szCs w:val="24"/>
-          <w:lang w:val="en-US" w:eastAsia="zxx" w:bidi="ar-SA"/>
-        </w:rPr>
-      </w:pPr>
-      <w:r>
-        <w:rPr>
-          <w:rFonts w:eastAsia="Times New Roman" w:cs="Times New Roman"/>
-          <w:color w:val="000000"/>
-          <w:sz w:val="24"/>
-          <w:szCs w:val="24"/>
-          <w:lang w:val="en-US" w:eastAsia="zxx" w:bidi="ar-SA"/>
-        </w:rPr>
-      </w:r>
-    </w:p>
-    <w:p>
-      <w:pPr>
-        <w:pStyle w:val="Normal"/>
-        <w:widowControl w:val="false"/>
-        <w:autoSpaceDE w:val="false"/>
-        <w:ind w:left="720" w:right="0" w:hanging="0"/>
-        <w:rPr>
-          <w:rFonts w:eastAsia="Times New Roman" w:cs="Times New Roman"/>
-          <w:color w:val="000000"/>
-          <w:sz w:val="24"/>
-          <w:szCs w:val="24"/>
-          <w:lang w:val="en-US" w:eastAsia="zxx" w:bidi="ar-SA"/>
-        </w:rPr>
-      </w:pPr>
-      <w:r>
-        <w:rPr>
-          <w:rFonts w:eastAsia="Times New Roman" w:cs="Times New Roman"/>
-          <w:color w:val="000000"/>
-          <w:sz w:val="24"/>
-          <w:szCs w:val="24"/>
-          <w:lang w:val="en-US" w:eastAsia="zxx" w:bidi="ar-SA"/>
-        </w:rPr>
-      </w:r>
-    </w:p>
-    <w:p>
-      <w:pPr>
-        <w:pStyle w:val="Normal"/>
-        <w:widowControl w:val="false"/>
-        <w:autoSpaceDE w:val="false"/>
+        <w:ind w:left="720" w:right="0" w:hanging="0"/>
+        <w:rPr>
+          <w:rFonts w:eastAsia="Times New Roman" w:cs="Times New Roman"/>
+          <w:color w:val="000000"/>
+          <w:sz w:val="24"/>
+          <w:szCs w:val="24"/>
+          <w:lang w:val="en-US" w:eastAsia="zxx" w:bidi="ar-SA"/>
+        </w:rPr>
+      </w:pPr>
+      <w:r>
+        <w:rPr>
+          <w:rFonts w:eastAsia="Times New Roman" w:cs="Times New Roman"/>
+          <w:color w:val="000000"/>
+          <w:sz w:val="24"/>
+          <w:szCs w:val="24"/>
+          <w:lang w:val="en-US" w:eastAsia="zxx" w:bidi="ar-SA"/>
+        </w:rPr>
+      </w:r>
+    </w:p>
+    <w:p>
+      <w:pPr>
+        <w:pStyle w:val="Normal"/>
+        <w:widowControl w:val="false"/>
+        <w:ind w:left="720" w:right="0" w:hanging="0"/>
+        <w:rPr>
+          <w:rFonts w:eastAsia="Times New Roman" w:cs="Times New Roman"/>
+          <w:color w:val="000000"/>
+          <w:sz w:val="24"/>
+          <w:szCs w:val="24"/>
+          <w:lang w:val="en-US" w:eastAsia="zxx" w:bidi="ar-SA"/>
+        </w:rPr>
+      </w:pPr>
+      <w:r>
+        <w:rPr>
+          <w:rFonts w:eastAsia="Times New Roman" w:cs="Times New Roman"/>
+          <w:color w:val="000000"/>
+          <w:sz w:val="24"/>
+          <w:szCs w:val="24"/>
+          <w:lang w:val="en-US" w:eastAsia="zxx" w:bidi="ar-SA"/>
+        </w:rPr>
+      </w:r>
+    </w:p>
+    <w:p>
+      <w:pPr>
+        <w:pStyle w:val="Normal"/>
+        <w:widowControl w:val="false"/>
+        <w:ind w:left="720" w:right="0" w:hanging="0"/>
+        <w:rPr>
+          <w:rFonts w:eastAsia="Times New Roman" w:cs="Times New Roman"/>
+          <w:color w:val="000000"/>
+          <w:sz w:val="24"/>
+          <w:szCs w:val="24"/>
+          <w:lang w:val="en-US" w:eastAsia="zxx" w:bidi="ar-SA"/>
+        </w:rPr>
+      </w:pPr>
+      <w:r>
+        <w:rPr>
+          <w:rFonts w:eastAsia="Times New Roman" w:cs="Times New Roman"/>
+          <w:color w:val="000000"/>
+          <w:sz w:val="24"/>
+          <w:szCs w:val="24"/>
+          <w:lang w:val="en-US" w:eastAsia="zxx" w:bidi="ar-SA"/>
+        </w:rPr>
+      </w:r>
+    </w:p>
+    <w:p>
+      <w:pPr>
+        <w:pStyle w:val="Normal"/>
+        <w:widowControl w:val="false"/>
+        <w:ind w:left="720" w:right="0" w:hanging="0"/>
+        <w:rPr>
+          <w:rFonts w:eastAsia="Times New Roman" w:cs="Times New Roman"/>
+          <w:color w:val="000000"/>
+          <w:sz w:val="24"/>
+          <w:szCs w:val="24"/>
+          <w:lang w:val="en-US" w:eastAsia="zxx" w:bidi="ar-SA"/>
+        </w:rPr>
+      </w:pPr>
+      <w:r>
+        <w:rPr>
+          <w:rFonts w:eastAsia="Times New Roman" w:cs="Times New Roman"/>
+          <w:color w:val="000000"/>
+          <w:sz w:val="24"/>
+          <w:szCs w:val="24"/>
+          <w:lang w:val="en-US" w:eastAsia="zxx" w:bidi="ar-SA"/>
+        </w:rPr>
+      </w:r>
+    </w:p>
+    <w:p>
+      <w:pPr>
+        <w:pStyle w:val="Normal"/>
+        <w:widowControl w:val="false"/>
         <w:rPr/>
       </w:pPr>
       <w:r>
@@ -6622,38 +5820,18 @@
       <w:pPr>
         <w:pStyle w:val="Normal"/>
         <w:widowControl w:val="false"/>
-        <w:autoSpaceDE w:val="false"/>
+        <w:rPr/>
+      </w:pPr>
+      <w:r>
         <w:rPr>
           <w:rFonts w:eastAsia="Times New Roman" w:cs="Times New Roman"/>
           <w:i/>
-          <w:i/>
           <w:color w:val="000000"/>
           <w:sz w:val="20"/>
           <w:szCs w:val="24"/>
           <w:lang w:val="en-US" w:eastAsia="zxx" w:bidi="ar-SA"/>
         </w:rPr>
-      </w:pPr>
-      <w:r>
-        <w:rPr>
-          <w:rFonts w:eastAsia="Times New Roman" w:cs="Times New Roman"/>
-          <w:i/>
-          <w:color w:val="000000"/>
-          <w:sz w:val="20"/>
-          <w:szCs w:val="24"/>
-          <w:lang w:val="en-US" w:eastAsia="zxx" w:bidi="ar-SA"/>
-        </w:rPr>
-        <w:t xml:space="preserve">References are </w:t>
-      </w:r>
-      <w:r>
-        <w:rPr>
-          <w:rFonts w:eastAsia="Times New Roman" w:cs="Times New Roman"/>
-          <w:i/>
-          <w:color w:val="000000"/>
-          <w:sz w:val="20"/>
-          <w:szCs w:val="24"/>
-          <w:lang w:val="en-US" w:eastAsia="zxx" w:bidi="ar-SA"/>
-        </w:rPr>
-        <w:t>available upon request.</w:t>
+        <w:t>References are available upon request.</w:t>
       </w:r>
     </w:p>
     <w:sectPr>
@@ -6663,7 +5841,7 @@
       <w:pgNumType w:fmt="decimal"/>
       <w:formProt w:val="false"/>
       <w:textDirection w:val="lrTb"/>
-      <w:docGrid w:type="default" w:linePitch="360" w:charSpace="0"/>
+      <w:docGrid w:type="default" w:linePitch="360" w:charSpace="4294961151"/>
     </w:sectPr>
   </w:body>
 </w:document>
@@ -6674,119 +5852,113 @@
   <w:abstractNum w:abstractNumId="1">
     <w:lvl w:ilvl="0">
       <w:start w:val="1"/>
-      <w:numFmt w:val="none"/>
+      <w:numFmt w:val="bullet"/>
       <w:suff w:val="nothing"/>
-      <w:lvlText w:val=""/>
+      <w:lvlText w:val=""/>
       <w:lvlJc w:val="left"/>
       <w:pPr>
-        <w:tabs>
-          <w:tab w:val="num" w:pos="432"/>
-        </w:tabs>
-        <w:ind w:left="432" w:hanging="432"/>
-      </w:pPr>
+        <w:ind w:left="0" w:hanging="0"/>
+      </w:pPr>
+      <w:rPr>
+        <w:rFonts w:ascii="Symbol" w:hAnsi="Symbol" w:cs="Symbol" w:hint="default"/>
+        <w:sz w:val="24"/>
+        <w:rFonts w:cs="Symbol"/>
+      </w:rPr>
     </w:lvl>
     <w:lvl w:ilvl="1">
       <w:start w:val="1"/>
-      <w:numFmt w:val="none"/>
-      <w:suff w:val="nothing"/>
-      <w:lvlText w:val=""/>
+      <w:numFmt w:val="decimal"/>
+      <w:lvlText w:val="%2."/>
       <w:lvlJc w:val="left"/>
       <w:pPr>
         <w:tabs>
-          <w:tab w:val="num" w:pos="576"/>
-        </w:tabs>
-        <w:ind w:left="576" w:hanging="576"/>
+          <w:tab w:val="num" w:pos="1080"/>
+        </w:tabs>
+        <w:ind w:left="1080" w:hanging="360"/>
       </w:pPr>
     </w:lvl>
     <w:lvl w:ilvl="2">
       <w:start w:val="1"/>
-      <w:numFmt w:val="none"/>
-      <w:suff w:val="nothing"/>
-      <w:lvlText w:val=""/>
+      <w:numFmt w:val="decimal"/>
+      <w:lvlText w:val="%3."/>
       <w:lvlJc w:val="left"/>
       <w:pPr>
         <w:tabs>
-          <w:tab w:val="num" w:pos="720"/>
-        </w:tabs>
-        <w:ind w:left="720" w:hanging="720"/>
+          <w:tab w:val="num" w:pos="1440"/>
+        </w:tabs>
+        <w:ind w:left="1440" w:hanging="360"/>
       </w:pPr>
     </w:lvl>
     <w:lvl w:ilvl="3">
       <w:start w:val="1"/>
-      <w:numFmt w:val="none"/>
-      <w:suff w:val="nothing"/>
-      <w:lvlText w:val=""/>
+      <w:numFmt w:val="decimal"/>
+      <w:lvlText w:val="%4."/>
       <w:lvlJc w:val="left"/>
       <w:pPr>
         <w:tabs>
-          <w:tab w:val="num" w:pos="864"/>
-        </w:tabs>
-        <w:ind w:left="864" w:hanging="864"/>
+          <w:tab w:val="num" w:pos="1800"/>
+        </w:tabs>
+        <w:ind w:left="1800" w:hanging="360"/>
       </w:pPr>
     </w:lvl>
     <w:lvl w:ilvl="4">
       <w:start w:val="1"/>
-      <w:numFmt w:val="none"/>
-      <w:suff w:val="nothing"/>
-      <w:lvlText w:val=""/>
+      <w:numFmt w:val="decimal"/>
+      <w:lvlText w:val="%5."/>
       <w:lvlJc w:val="left"/>
       <w:pPr>
         <w:tabs>
-          <w:tab w:val="num" w:pos="1008"/>
-        </w:tabs>
-        <w:ind w:left="1008" w:hanging="1008"/>
+          <w:tab w:val="num" w:pos="2160"/>
+        </w:tabs>
+        <w:ind w:left="2160" w:hanging="360"/>
       </w:pPr>
     </w:lvl>
     <w:lvl w:ilvl="5">
       <w:start w:val="1"/>
-      <w:numFmt w:val="none"/>
-      <w:suff w:val="nothing"/>
-      <w:lvlText w:val=""/>
+      <w:numFmt w:val="decimal"/>
+      <w:lvlText w:val="%6."/>
       <w:lvlJc w:val="left"/>
       <w:pPr>
         <w:tabs>
-          <w:tab w:val="num" w:pos="1152"/>
-        </w:tabs>
-        <w:ind w:left="1152" w:hanging="1152"/>
+          <w:tab w:val="num" w:pos="2520"/>
+        </w:tabs>
+        <w:ind w:left="2520" w:hanging="360"/>
       </w:pPr>
     </w:lvl>
     <w:lvl w:ilvl="6">
       <w:start w:val="1"/>
-      <w:numFmt w:val="none"/>
-      <w:suff w:val="nothing"/>
-      <w:lvlText w:val=""/>
+      <w:numFmt w:val="decimal"/>
+      <w:lvlText w:val="%7."/>
       <w:lvlJc w:val="left"/>
       <w:pPr>
         <w:tabs>
-          <w:tab w:val="num" w:pos="1296"/>
-        </w:tabs>
-        <w:ind w:left="1296" w:hanging="1296"/>
+          <w:tab w:val="num" w:pos="2880"/>
+        </w:tabs>
+        <w:ind w:left="2880" w:hanging="360"/>
       </w:pPr>
     </w:lvl>
     <w:lvl w:ilvl="7">
       <w:start w:val="1"/>
-      <w:numFmt w:val="none"/>
-      <w:suff w:val="nothing"/>
-      <w:lvlText w:val=""/>
+      <w:numFmt w:val="decimal"/>
+      <w:lvlText w:val="%8."/>
       <w:lvlJc w:val="left"/>
       <w:pPr>
         <w:tabs>
-          <w:tab w:val="num" w:pos="1440"/>
-        </w:tabs>
-        <w:ind w:left="1440" w:hanging="1440"/>
+          <w:tab w:val="num" w:pos="3240"/>
+        </w:tabs>
+        <w:ind w:left="3240" w:hanging="360"/>
       </w:pPr>
     </w:lvl>
     <w:lvl w:ilvl="8">
       <w:start w:val="1"/>
-      <w:numFmt w:val="none"/>
-      <w:suff w:val="nothing"/>
-      <w:lvlText w:val=""/>
+      <w:numFmt w:val="decimal"/>
+      <w:lvlText w:val="%9."/>
       <w:lvlJc w:val="left"/>
       <w:pPr>
         <w:tabs>
-          <w:tab w:val="num" w:pos="1584"/>
-        </w:tabs>
-        <w:ind w:left="1584" w:hanging="1584"/>
+          <w:tab w:val="num" w:pos="3600"/>
+        </w:tabs>
+        <w:ind w:left="3600" w:hanging="360"/>
       </w:pPr>
     </w:lvl>
   </w:abstractNum>
@@ -6794,14 +5966,163 @@
     <w:lvl w:ilvl="0">
       <w:start w:val="1"/>
       <w:numFmt w:val="bullet"/>
-      <w:suff w:val="nothing"/>
       <w:lvlText w:val=""/>
       <w:lvlJc w:val="left"/>
       <w:pPr>
-        <w:ind w:left="0" w:hanging="0"/>
+        <w:tabs>
+          <w:tab w:val="num" w:pos="720"/>
+        </w:tabs>
+        <w:ind w:left="720" w:hanging="360"/>
       </w:pPr>
       <w:rPr>
         <w:rFonts w:ascii="Symbol" w:hAnsi="Symbol" w:cs="Symbol" w:hint="default"/>
+        <w:sz w:val="24"/>
+        <w:b w:val="false"/>
+        <w:rFonts w:cs="OpenSymbol"/>
+      </w:rPr>
+    </w:lvl>
+    <w:lvl w:ilvl="1">
+      <w:start w:val="1"/>
+      <w:numFmt w:val="bullet"/>
+      <w:lvlText w:val="◦"/>
+      <w:lvlJc w:val="left"/>
+      <w:pPr>
+        <w:tabs>
+          <w:tab w:val="num" w:pos="1080"/>
+        </w:tabs>
+        <w:ind w:left="1080" w:hanging="360"/>
+      </w:pPr>
+      <w:rPr>
+        <w:rFonts w:ascii="OpenSymbol" w:hAnsi="OpenSymbol" w:cs="OpenSymbol" w:hint="default"/>
+        <w:sz w:val="24"/>
+        <w:b w:val="false"/>
+        <w:rFonts w:cs="OpenSymbol"/>
+      </w:rPr>
+    </w:lvl>
+    <w:lvl w:ilvl="2">
+      <w:start w:val="1"/>
+      <w:numFmt w:val="bullet"/>
+      <w:lvlText w:val="▪"/>
+      <w:lvlJc w:val="left"/>
+      <w:pPr>
+        <w:tabs>
+          <w:tab w:val="num" w:pos="1440"/>
+        </w:tabs>
+        <w:ind w:left="1440" w:hanging="360"/>
+      </w:pPr>
+      <w:rPr>
+        <w:rFonts w:ascii="OpenSymbol" w:hAnsi="OpenSymbol" w:cs="OpenSymbol" w:hint="default"/>
+        <w:sz w:val="24"/>
+        <w:b w:val="false"/>
+        <w:rFonts w:cs="OpenSymbol"/>
+      </w:rPr>
+    </w:lvl>
+    <w:lvl w:ilvl="3">
+      <w:start w:val="1"/>
+      <w:numFmt w:val="bullet"/>
+      <w:lvlText w:val=""/>
+      <w:lvlJc w:val="left"/>
+      <w:pPr>
+        <w:tabs>
+          <w:tab w:val="num" w:pos="1800"/>
+        </w:tabs>
+        <w:ind w:left="1800" w:hanging="360"/>
+      </w:pPr>
+      <w:rPr>
+        <w:rFonts w:ascii="Symbol" w:hAnsi="Symbol" w:cs="Symbol" w:hint="default"/>
+        <w:sz w:val="24"/>
+        <w:b w:val="false"/>
+        <w:rFonts w:cs="OpenSymbol"/>
+      </w:rPr>
+    </w:lvl>
+    <w:lvl w:ilvl="4">
+      <w:start w:val="1"/>
+      <w:numFmt w:val="bullet"/>
+      <w:lvlText w:val="◦"/>
+      <w:lvlJc w:val="left"/>
+      <w:pPr>
+        <w:tabs>
+          <w:tab w:val="num" w:pos="2160"/>
+        </w:tabs>
+        <w:ind w:left="2160" w:hanging="360"/>
+      </w:pPr>
+      <w:rPr>
+        <w:rFonts w:ascii="OpenSymbol" w:hAnsi="OpenSymbol" w:cs="OpenSymbol" w:hint="default"/>
+        <w:sz w:val="24"/>
+        <w:b w:val="false"/>
+        <w:rFonts w:cs="OpenSymbol"/>
+      </w:rPr>
+    </w:lvl>
+    <w:lvl w:ilvl="5">
+      <w:start w:val="1"/>
+      <w:numFmt w:val="bullet"/>
+      <w:lvlText w:val="▪"/>
+      <w:lvlJc w:val="left"/>
+      <w:pPr>
+        <w:tabs>
+          <w:tab w:val="num" w:pos="2520"/>
+        </w:tabs>
+        <w:ind w:left="2520" w:hanging="360"/>
+      </w:pPr>
+      <w:rPr>
+        <w:rFonts w:ascii="OpenSymbol" w:hAnsi="OpenSymbol" w:cs="OpenSymbol" w:hint="default"/>
+        <w:sz w:val="24"/>
+        <w:b w:val="false"/>
+        <w:rFonts w:cs="OpenSymbol"/>
+      </w:rPr>
+    </w:lvl>
+    <w:lvl w:ilvl="6">
+      <w:start w:val="1"/>
+      <w:numFmt w:val="bullet"/>
+      <w:lvlText w:val=""/>
+      <w:lvlJc w:val="left"/>
+      <w:pPr>
+        <w:tabs>
+          <w:tab w:val="num" w:pos="2880"/>
+        </w:tabs>
+        <w:ind w:left="2880" w:hanging="360"/>
+      </w:pPr>
+      <w:rPr>
+        <w:rFonts w:ascii="Symbol" w:hAnsi="Symbol" w:cs="Symbol" w:hint="default"/>
+        <w:sz w:val="24"/>
+        <w:b w:val="false"/>
+        <w:rFonts w:cs="OpenSymbol"/>
+      </w:rPr>
+    </w:lvl>
+    <w:lvl w:ilvl="7">
+      <w:start w:val="1"/>
+      <w:numFmt w:val="bullet"/>
+      <w:lvlText w:val="◦"/>
+      <w:lvlJc w:val="left"/>
+      <w:pPr>
+        <w:tabs>
+          <w:tab w:val="num" w:pos="3240"/>
+        </w:tabs>
+        <w:ind w:left="3240" w:hanging="360"/>
+      </w:pPr>
+      <w:rPr>
+        <w:rFonts w:ascii="OpenSymbol" w:hAnsi="OpenSymbol" w:cs="OpenSymbol" w:hint="default"/>
+        <w:sz w:val="24"/>
+        <w:b w:val="false"/>
+        <w:rFonts w:cs="OpenSymbol"/>
+      </w:rPr>
+    </w:lvl>
+    <w:lvl w:ilvl="8">
+      <w:start w:val="1"/>
+      <w:numFmt w:val="bullet"/>
+      <w:lvlText w:val="▪"/>
+      <w:lvlJc w:val="left"/>
+      <w:pPr>
+        <w:tabs>
+          <w:tab w:val="num" w:pos="3600"/>
+        </w:tabs>
+        <w:ind w:left="3600" w:hanging="360"/>
+      </w:pPr>
+      <w:rPr>
+        <w:rFonts w:ascii="OpenSymbol" w:hAnsi="OpenSymbol" w:cs="OpenSymbol" w:hint="default"/>
+        <w:sz w:val="24"/>
+        <w:b w:val="false"/>
+        <w:rFonts w:cs="OpenSymbol"/>
       </w:rPr>
     </w:lvl>
   </w:abstractNum>
@@ -6819,6 +6140,8 @@
       </w:pPr>
       <w:rPr>
         <w:rFonts w:ascii="Symbol" w:hAnsi="Symbol" w:cs="Symbol" w:hint="default"/>
+        <w:sz w:val="24"/>
+        <w:b w:val="false"/>
         <w:rFonts w:cs="OpenSymbol"/>
       </w:rPr>
     </w:lvl>
@@ -6835,6 +6158,8 @@
       </w:pPr>
       <w:rPr>
         <w:rFonts w:ascii="OpenSymbol" w:hAnsi="OpenSymbol" w:cs="OpenSymbol" w:hint="default"/>
+        <w:sz w:val="24"/>
+        <w:b w:val="false"/>
         <w:rFonts w:cs="OpenSymbol"/>
       </w:rPr>
     </w:lvl>
@@ -6851,6 +6176,8 @@
       </w:pPr>
       <w:rPr>
         <w:rFonts w:ascii="OpenSymbol" w:hAnsi="OpenSymbol" w:cs="OpenSymbol" w:hint="default"/>
+        <w:sz w:val="24"/>
+        <w:b w:val="false"/>
         <w:rFonts w:cs="OpenSymbol"/>
       </w:rPr>
     </w:lvl>
@@ -6867,6 +6194,8 @@
       </w:pPr>
       <w:rPr>
         <w:rFonts w:ascii="Symbol" w:hAnsi="Symbol" w:cs="Symbol" w:hint="default"/>
+        <w:sz w:val="24"/>
+        <w:b w:val="false"/>
         <w:rFonts w:cs="OpenSymbol"/>
       </w:rPr>
     </w:lvl>
@@ -6883,6 +6212,8 @@
       </w:pPr>
       <w:rPr>
         <w:rFonts w:ascii="OpenSymbol" w:hAnsi="OpenSymbol" w:cs="OpenSymbol" w:hint="default"/>
+        <w:sz w:val="24"/>
+        <w:b w:val="false"/>
         <w:rFonts w:cs="OpenSymbol"/>
       </w:rPr>
     </w:lvl>
@@ -6899,6 +6230,8 @@
       </w:pPr>
       <w:rPr>
         <w:rFonts w:ascii="OpenSymbol" w:hAnsi="OpenSymbol" w:cs="OpenSymbol" w:hint="default"/>
+        <w:sz w:val="24"/>
+        <w:b w:val="false"/>
         <w:rFonts w:cs="OpenSymbol"/>
       </w:rPr>
     </w:lvl>
@@ -6915,6 +6248,8 @@
       </w:pPr>
       <w:rPr>
         <w:rFonts w:ascii="Symbol" w:hAnsi="Symbol" w:cs="Symbol" w:hint="default"/>
+        <w:sz w:val="24"/>
+        <w:b w:val="false"/>
         <w:rFonts w:cs="OpenSymbol"/>
       </w:rPr>
     </w:lvl>
@@ -6931,6 +6266,8 @@
       </w:pPr>
       <w:rPr>
         <w:rFonts w:ascii="OpenSymbol" w:hAnsi="OpenSymbol" w:cs="OpenSymbol" w:hint="default"/>
+        <w:sz w:val="24"/>
+        <w:b w:val="false"/>
         <w:rFonts w:cs="OpenSymbol"/>
       </w:rPr>
     </w:lvl>
@@ -6947,6 +6284,8 @@
       </w:pPr>
       <w:rPr>
         <w:rFonts w:ascii="OpenSymbol" w:hAnsi="OpenSymbol" w:cs="OpenSymbol" w:hint="default"/>
+        <w:sz w:val="24"/>
+        <w:b w:val="false"/>
         <w:rFonts w:cs="OpenSymbol"/>
       </w:rPr>
     </w:lvl>
@@ -6954,147 +6293,120 @@
   <w:abstractNum w:abstractNumId="4">
     <w:lvl w:ilvl="0">
       <w:start w:val="1"/>
-      <w:numFmt w:val="bullet"/>
-      <w:lvlText w:val=""/>
+      <w:numFmt w:val="none"/>
+      <w:suff w:val="nothing"/>
+      <w:lvlText w:val=""/>
       <w:lvlJc w:val="left"/>
       <w:pPr>
         <w:tabs>
-          <w:tab w:val="num" w:pos="720"/>
-        </w:tabs>
-        <w:ind w:left="720" w:hanging="360"/>
-      </w:pPr>
-      <w:rPr>
-        <w:rFonts w:ascii="Symbol" w:hAnsi="Symbol" w:cs="Symbol" w:hint="default"/>
-        <w:rFonts w:cs="OpenSymbol"/>
-      </w:rPr>
+          <w:tab w:val="num" w:pos="432"/>
+        </w:tabs>
+        <w:ind w:left="432" w:hanging="432"/>
+      </w:pPr>
     </w:lvl>
     <w:lvl w:ilvl="1">
       <w:start w:val="1"/>
-      <w:numFmt w:val="bullet"/>
-      <w:lvlText w:val="◦"/>
+      <w:numFmt w:val="none"/>
+      <w:suff w:val="nothing"/>
+      <w:lvlText w:val=""/>
       <w:lvlJc w:val="left"/>
       <w:pPr>
         <w:tabs>
-          <w:tab w:val="num" w:pos="1080"/>
-        </w:tabs>
-        <w:ind w:left="1080" w:hanging="360"/>
-      </w:pPr>
-      <w:rPr>
-        <w:rFonts w:ascii="OpenSymbol" w:hAnsi="OpenSymbol" w:cs="OpenSymbol" w:hint="default"/>
-        <w:rFonts w:cs="OpenSymbol"/>
-      </w:rPr>
+          <w:tab w:val="num" w:pos="576"/>
+        </w:tabs>
+        <w:ind w:left="576" w:hanging="576"/>
+      </w:pPr>
     </w:lvl>
     <w:lvl w:ilvl="2">
       <w:start w:val="1"/>
-      <w:numFmt w:val="bullet"/>
-      <w:lvlText w:val="▪"/>
+      <w:numFmt w:val="none"/>
+      <w:suff w:val="nothing"/>
+      <w:lvlText w:val=""/>
       <w:lvlJc w:val="left"/>
       <w:pPr>
         <w:tabs>
-          <w:tab w:val="num" w:pos="1440"/>
-        </w:tabs>
-        <w:ind w:left="1440" w:hanging="360"/>
-      </w:pPr>
-      <w:rPr>
-        <w:rFonts w:ascii="OpenSymbol" w:hAnsi="OpenSymbol" w:cs="OpenSymbol" w:hint="default"/>
-        <w:rFonts w:cs="OpenSymbol"/>
-      </w:rPr>
+          <w:tab w:val="num" w:pos="720"/>
+        </w:tabs>
+        <w:ind w:left="720" w:hanging="720"/>
+      </w:pPr>
     </w:lvl>
     <w:lvl w:ilvl="3">
       <w:start w:val="1"/>
-      <w:numFmt w:val="bullet"/>
-      <w:lvlText w:val=""/>
+      <w:numFmt w:val="none"/>
+      <w:suff w:val="nothing"/>
+      <w:lvlText w:val=""/>
       <w:lvlJc w:val="left"/>
       <w:pPr>
         <w:tabs>
-          <w:tab w:val="num" w:pos="1800"/>
-        </w:tabs>
-        <w:ind w:left="1800" w:hanging="360"/>
-      </w:pPr>
-      <w:rPr>
-        <w:rFonts w:ascii="Symbol" w:hAnsi="Symbol" w:cs="Symbol" w:hint="default"/>
-        <w:rFonts w:cs="OpenSymbol"/>
-      </w:rPr>
+          <w:tab w:val="num" w:pos="864"/>
+        </w:tabs>
+        <w:ind w:left="864" w:hanging="864"/>
+      </w:pPr>
     </w:lvl>
     <w:lvl w:ilvl="4">
       <w:start w:val="1"/>
-      <w:numFmt w:val="bullet"/>
-      <w:lvlText w:val="◦"/>
+      <w:numFmt w:val="none"/>
+      <w:suff w:val="nothing"/>
+      <w:lvlText w:val=""/>
       <w:lvlJc w:val="left"/>
       <w:pPr>
         <w:tabs>
-          <w:tab w:val="num" w:pos="2160"/>
-        </w:tabs>
-        <w:ind w:left="2160" w:hanging="360"/>
-      </w:pPr>
-      <w:rPr>
-        <w:rFonts w:ascii="OpenSymbol" w:hAnsi="OpenSymbol" w:cs="OpenSymbol" w:hint="default"/>
-        <w:rFonts w:cs="OpenSymbol"/>
-      </w:rPr>
+          <w:tab w:val="num" w:pos="1008"/>
+        </w:tabs>
+        <w:ind w:left="1008" w:hanging="1008"/>
+      </w:pPr>
     </w:lvl>
     <w:lvl w:ilvl="5">
       <w:start w:val="1"/>
-      <w:numFmt w:val="bullet"/>
-      <w:lvlText w:val="▪"/>
+      <w:numFmt w:val="none"/>
+      <w:suff w:val="nothing"/>
+      <w:lvlText w:val=""/>
       <w:lvlJc w:val="left"/>
       <w:pPr>
         <w:tabs>
-          <w:tab w:val="num" w:pos="2520"/>
-        </w:tabs>
-        <w:ind w:left="2520" w:hanging="360"/>
-      </w:pPr>
-      <w:rPr>
-        <w:rFonts w:ascii="OpenSymbol" w:hAnsi="OpenSymbol" w:cs="OpenSymbol" w:hint="default"/>
-        <w:rFonts w:cs="OpenSymbol"/>
-      </w:rPr>
+          <w:tab w:val="num" w:pos="1152"/>
+        </w:tabs>
+        <w:ind w:left="1152" w:hanging="1152"/>
+      </w:pPr>
     </w:lvl>
     <w:lvl w:ilvl="6">
       <w:start w:val="1"/>
-      <w:numFmt w:val="bullet"/>
-      <w:lvlText w:val=""/>
+      <w:numFmt w:val="none"/>
+      <w:suff w:val="nothing"/>
+      <w:lvlText w:val=""/>
       <w:lvlJc w:val="left"/>
       <w:pPr>
         <w:tabs>
-          <w:tab w:val="num" w:pos="2880"/>
-        </w:tabs>
-        <w:ind w:left="2880" w:hanging="360"/>
-      </w:pPr>
-      <w:rPr>
-        <w:rFonts w:ascii="Symbol" w:hAnsi="Symbol" w:cs="Symbol" w:hint="default"/>
-        <w:rFonts w:cs="OpenSymbol"/>
-      </w:rPr>
+          <w:tab w:val="num" w:pos="1296"/>
+        </w:tabs>
+        <w:ind w:left="1296" w:hanging="1296"/>
+      </w:pPr>
     </w:lvl>
     <w:lvl w:ilvl="7">
       <w:start w:val="1"/>
-      <w:numFmt w:val="bullet"/>
-      <w:lvlText w:val="◦"/>
+      <w:numFmt w:val="none"/>
+      <w:suff w:val="nothing"/>
+      <w:lvlText w:val=""/>
       <w:lvlJc w:val="left"/>
       <w:pPr>
         <w:tabs>
-          <w:tab w:val="num" w:pos="3240"/>
-        </w:tabs>
-        <w:ind w:left="3240" w:hanging="360"/>
-      </w:pPr>
-      <w:rPr>
-        <w:rFonts w:ascii="OpenSymbol" w:hAnsi="OpenSymbol" w:cs="OpenSymbol" w:hint="default"/>
-        <w:rFonts w:cs="OpenSymbol"/>
-      </w:rPr>
+          <w:tab w:val="num" w:pos="1440"/>
+        </w:tabs>
+        <w:ind w:left="1440" w:hanging="1440"/>
+      </w:pPr>
     </w:lvl>
     <w:lvl w:ilvl="8">
       <w:start w:val="1"/>
-      <w:numFmt w:val="bullet"/>
-      <w:lvlText w:val="▪"/>
+      <w:numFmt w:val="none"/>
+      <w:suff w:val="nothing"/>
+      <w:lvlText w:val=""/>
       <w:lvlJc w:val="left"/>
       <w:pPr>
         <w:tabs>
-          <w:tab w:val="num" w:pos="3600"/>
-        </w:tabs>
-        <w:ind w:left="3600" w:hanging="360"/>
-      </w:pPr>
-      <w:rPr>
-        <w:rFonts w:ascii="OpenSymbol" w:hAnsi="OpenSymbol" w:cs="OpenSymbol" w:hint="default"/>
-        <w:rFonts w:cs="OpenSymbol"/>
-      </w:rPr>
+          <w:tab w:val="num" w:pos="1584"/>
+        </w:tabs>
+        <w:ind w:left="1584" w:hanging="1584"/>
+      </w:pPr>
     </w:lvl>
   </w:abstractNum>
   <w:num w:numId="1">
@@ -7118,6 +6430,7 @@
     <w:rPrDefault>
       <w:rPr>
         <w:rFonts w:ascii="Liberation Serif" w:hAnsi="Liberation Serif" w:eastAsia="Droid Sans Fallback" w:cs="FreeSans"/>
+        <w:sz w:val="20"/>
         <w:szCs w:val="24"/>
         <w:lang w:val="en-US" w:eastAsia="zh-CN" w:bidi="hi-IN"/>
       </w:rPr>
@@ -7132,15 +6445,13 @@
     <w:pPr>
       <w:widowControl/>
       <w:suppressAutoHyphens w:val="true"/>
-      <w:kinsoku w:val="true"/>
-      <w:overflowPunct w:val="true"/>
-      <w:autoSpaceDE w:val="true"/>
+      <w:overflowPunct w:val="false"/>
       <w:bidi w:val="0"/>
       <w:jc w:val="left"/>
     </w:pPr>
     <w:rPr>
       <w:rFonts w:ascii="Times New Roman" w:hAnsi="Times New Roman" w:eastAsia="Times New Roman" w:cs="Times New Roman"/>
-      <w:color w:val="auto"/>
+      <w:color w:val="00000A"/>
       <w:sz w:val="24"/>
       <w:szCs w:val="24"/>
       <w:lang w:val="en-US" w:eastAsia="zxx" w:bidi="ar-SA"/>
@@ -7151,7 +6462,7 @@
     <w:qFormat/>
     <w:rPr>
       <w:rFonts w:ascii="Symbol" w:hAnsi="Symbol" w:eastAsia="Times New Roman" w:cs="Symbol"/>
-      <w:color w:val="auto"/>
+      <w:color w:val="00000A"/>
       <w:sz w:val="24"/>
       <w:szCs w:val="24"/>
       <w:lang w:val="en-US" w:eastAsia="zxx" w:bidi="ar-SA"/>
@@ -7277,6 +6588,23 @@
       <w:lang w:val="zxx" w:eastAsia="zxx" w:bidi="zxx"/>
     </w:rPr>
   </w:style>
+  <w:style w:type="character" w:styleId="ListLabel1">
+    <w:name w:val="ListLabel 1"/>
+    <w:qFormat/>
+    <w:rPr>
+      <w:rFonts w:cs="Symbol"/>
+      <w:sz w:val="24"/>
+    </w:rPr>
+  </w:style>
+  <w:style w:type="character" w:styleId="ListLabel2">
+    <w:name w:val="ListLabel 2"/>
+    <w:qFormat/>
+    <w:rPr>
+      <w:rFonts w:cs="OpenSymbol"/>
+      <w:b w:val="false"/>
+      <w:sz w:val="24"/>
+    </w:rPr>
+  </w:style>
   <w:style w:type="paragraph" w:styleId="Heading">
     <w:name w:val="Heading"/>
     <w:basedOn w:val="Normal"/>

</xml_diff>